<commit_message>
alteração node e dash
</commit_message>
<xml_diff>
--- a/Documentação/Conexão com banco de dados.docx
+++ b/Documentação/Conexão com banco de dados.docx
@@ -1,6 +1,6 @@
 
 <file path=word/document.xml><?xml version="1.0" encoding="utf-8"?>
-<w:document xmlns:wpc="http://schemas.microsoft.com/office/word/2010/wordprocessingCanvas" xmlns:cx="http://schemas.microsoft.com/office/drawing/2014/chartex" xmlns:cx1="http://schemas.microsoft.com/office/drawing/2015/9/8/chartex" xmlns:cx2="http://schemas.microsoft.com/office/drawing/2015/10/21/chartex" xmlns:cx3="http://schemas.microsoft.com/office/drawing/2016/5/9/chartex" xmlns:cx4="http://schemas.microsoft.com/office/drawing/2016/5/10/chartex" xmlns:cx5="http://schemas.microsoft.com/office/drawing/2016/5/11/chartex" xmlns:cx6="http://schemas.microsoft.com/office/drawing/2016/5/12/chartex" xmlns:cx7="http://schemas.microsoft.com/office/drawing/2016/5/13/chartex" xmlns:cx8="http://schemas.microsoft.com/office/drawing/2016/5/14/chartex" xmlns:mc="http://schemas.openxmlformats.org/markup-compatibility/2006" xmlns:aink="http://schemas.microsoft.com/office/drawing/2016/ink" xmlns:am3d="http://schemas.microsoft.com/office/drawing/2017/model3d" xmlns:o="urn:schemas-microsoft-com:office:office" xmlns:r="http://schemas.openxmlformats.org/officeDocument/2006/relationships" xmlns:m="http://schemas.openxmlformats.org/officeDocument/2006/math" xmlns:v="urn:schemas-microsoft-com:vml" xmlns:wp14="http://schemas.microsoft.com/office/word/2010/wordprocessingDrawing" xmlns:wp="http://schemas.openxmlformats.org/drawingml/2006/wordprocessingDrawing" xmlns:w10="urn:schemas-microsoft-com:office:word" xmlns:w="http://schemas.openxmlformats.org/wordprocessingml/2006/main" xmlns:w14="http://schemas.microsoft.com/office/word/2010/wordml" xmlns:w15="http://schemas.microsoft.com/office/word/2012/wordml" xmlns:w16cid="http://schemas.microsoft.com/office/word/2016/wordml/cid" xmlns:w16se="http://schemas.microsoft.com/office/word/2015/wordml/symex" xmlns:wpg="http://schemas.microsoft.com/office/word/2010/wordprocessingGroup" xmlns:wpi="http://schemas.microsoft.com/office/word/2010/wordprocessingInk" xmlns:wne="http://schemas.microsoft.com/office/word/2006/wordml" xmlns:wps="http://schemas.microsoft.com/office/word/2010/wordprocessingShape" mc:Ignorable="w14 w15 w16se w16cid wp14">
+<w:document xmlns:wpc="http://schemas.microsoft.com/office/word/2010/wordprocessingCanvas" xmlns:cx="http://schemas.microsoft.com/office/drawing/2014/chartex" xmlns:mc="http://schemas.openxmlformats.org/markup-compatibility/2006" xmlns:o="urn:schemas-microsoft-com:office:office" xmlns:r="http://schemas.openxmlformats.org/officeDocument/2006/relationships" xmlns:m="http://schemas.openxmlformats.org/officeDocument/2006/math" xmlns:v="urn:schemas-microsoft-com:vml" xmlns:wp14="http://schemas.microsoft.com/office/word/2010/wordprocessingDrawing" xmlns:wp="http://schemas.openxmlformats.org/drawingml/2006/wordprocessingDrawing" xmlns:w10="urn:schemas-microsoft-com:office:word" xmlns:w="http://schemas.openxmlformats.org/wordprocessingml/2006/main" xmlns:w14="http://schemas.microsoft.com/office/word/2010/wordml" xmlns:w15="http://schemas.microsoft.com/office/word/2012/wordml" xmlns:w16se="http://schemas.microsoft.com/office/word/2015/wordml/symex" xmlns:wpg="http://schemas.microsoft.com/office/word/2010/wordprocessingGroup" xmlns:wpi="http://schemas.microsoft.com/office/word/2010/wordprocessingInk" xmlns:wne="http://schemas.microsoft.com/office/word/2006/wordml" xmlns:wps="http://schemas.microsoft.com/office/word/2010/wordprocessingShape" mc:Ignorable="w14 w15 w16se wp14">
   <w:body>
     <w:tbl>
       <w:tblPr>
@@ -33,6 +33,24 @@
                 <w:color w:val="000000" w:themeColor="text1"/>
               </w:rPr>
             </w:pPr>
+            <w:r>
+              <w:rPr>
+                <w:color w:val="000000" w:themeColor="text1"/>
+              </w:rPr>
+              <w:softHyphen/>
+            </w:r>
+            <w:r>
+              <w:rPr>
+                <w:color w:val="000000" w:themeColor="text1"/>
+              </w:rPr>
+              <w:softHyphen/>
+            </w:r>
+            <w:r>
+              <w:rPr>
+                <w:color w:val="000000" w:themeColor="text1"/>
+              </w:rPr>
+              <w:softHyphen/>
+            </w:r>
           </w:p>
         </w:tc>
       </w:tr>
@@ -71,7 +89,9 @@
       </w:pPr>
       <w:r>
         <w:rPr>
-          <w:color w:val="000000" w:themeColor="text1"/>
+          <w:noProof/>
+          <w:color w:val="000000" w:themeColor="text1"/>
+          <w:lang w:val="pt-BR" w:eastAsia="pt-BR"/>
         </w:rPr>
         <w:drawing>
           <wp:anchor distT="0" distB="0" distL="114300" distR="114300" simplePos="0" relativeHeight="251658240" behindDoc="0" locked="0" layoutInCell="1" allowOverlap="1" wp14:anchorId="047917E1">
@@ -97,7 +117,7 @@
                     <pic:cNvPicPr/>
                   </pic:nvPicPr>
                   <pic:blipFill>
-                    <a:blip r:embed="rId10">
+                    <a:blip r:embed="rId11">
                       <a:extLst>
                         <a:ext uri="{28A0092B-C50C-407E-A947-70E740481C1C}">
                           <a14:useLocalDpi xmlns:a14="http://schemas.microsoft.com/office/drawing/2010/main" val="0"/>
@@ -168,7 +188,9 @@
       </w:pPr>
       <w:r>
         <w:rPr>
-          <w:color w:val="000000" w:themeColor="text1"/>
+          <w:noProof/>
+          <w:color w:val="000000" w:themeColor="text1"/>
+          <w:lang w:val="pt-BR" w:eastAsia="pt-BR"/>
         </w:rPr>
         <w:drawing>
           <wp:inline distT="0" distB="0" distL="0" distR="0" wp14:anchorId="01795A8D" wp14:editId="48260D99">
@@ -186,7 +208,7 @@
                     <pic:cNvPicPr/>
                   </pic:nvPicPr>
                   <pic:blipFill>
-                    <a:blip r:embed="rId11"/>
+                    <a:blip r:embed="rId12"/>
                     <a:stretch>
                       <a:fillRect/>
                     </a:stretch>
@@ -226,7 +248,9 @@
       </w:pPr>
       <w:r>
         <w:rPr>
-          <w:color w:val="000000" w:themeColor="text1"/>
+          <w:noProof/>
+          <w:color w:val="000000" w:themeColor="text1"/>
+          <w:lang w:val="pt-BR" w:eastAsia="pt-BR"/>
         </w:rPr>
         <w:drawing>
           <wp:anchor distT="0" distB="0" distL="114300" distR="114300" simplePos="0" relativeHeight="251659264" behindDoc="0" locked="0" layoutInCell="1" allowOverlap="1" wp14:anchorId="362EAF0A">
@@ -241,282 +265,6 @@
             <wp:effectExtent l="0" t="0" r="8890" b="0"/>
             <wp:wrapTopAndBottom/>
             <wp:docPr id="3" name="Imagem 3"/>
-            <wp:cNvGraphicFramePr>
-              <a:graphicFrameLocks xmlns:a="http://schemas.openxmlformats.org/drawingml/2006/main" noChangeAspect="1"/>
-            </wp:cNvGraphicFramePr>
-            <a:graphic xmlns:a="http://schemas.openxmlformats.org/drawingml/2006/main">
-              <a:graphicData uri="http://schemas.openxmlformats.org/drawingml/2006/picture">
-                <pic:pic xmlns:pic="http://schemas.openxmlformats.org/drawingml/2006/picture">
-                  <pic:nvPicPr>
-                    <pic:cNvPr id="1" name=""/>
-                    <pic:cNvPicPr/>
-                  </pic:nvPicPr>
-                  <pic:blipFill>
-                    <a:blip r:embed="rId12">
-                      <a:extLst>
-                        <a:ext uri="{28A0092B-C50C-407E-A947-70E740481C1C}">
-                          <a14:useLocalDpi xmlns:a14="http://schemas.microsoft.com/office/drawing/2010/main" val="0"/>
-                        </a:ext>
-                      </a:extLst>
-                    </a:blip>
-                    <a:stretch>
-                      <a:fillRect/>
-                    </a:stretch>
-                  </pic:blipFill>
-                  <pic:spPr>
-                    <a:xfrm>
-                      <a:off x="0" y="0"/>
-                      <a:ext cx="5782310" cy="228600"/>
-                    </a:xfrm>
-                    <a:prstGeom prst="rect">
-                      <a:avLst/>
-                    </a:prstGeom>
-                  </pic:spPr>
-                </pic:pic>
-              </a:graphicData>
-            </a:graphic>
-          </wp:anchor>
-        </w:drawing>
-      </w:r>
-      <w:r>
-        <w:rPr>
-          <w:color w:val="000000" w:themeColor="text1"/>
-        </w:rPr>
-        <w:t>app-banco.js a página mais importante, ela quem inicia a “escuta” com o banco ou seja voce configura todos os dados do seu banco para que ele possa “checar” se todos os dados estão corretos, e inicia a conexão ele verifica tabelas etc.</w:t>
-      </w:r>
-    </w:p>
-    <w:p>
-      <w:pPr>
-        <w:pStyle w:val="Assinatura"/>
-        <w:ind w:left="0"/>
-        <w:rPr>
-          <w:color w:val="000000" w:themeColor="text1"/>
-        </w:rPr>
-      </w:pPr>
-    </w:p>
-    <w:p>
-      <w:pPr>
-        <w:pStyle w:val="Assinatura"/>
-        <w:ind w:left="0"/>
-        <w:rPr>
-          <w:color w:val="000000" w:themeColor="text1"/>
-        </w:rPr>
-      </w:pPr>
-    </w:p>
-    <w:p>
-      <w:pPr>
-        <w:pStyle w:val="Assinatura"/>
-        <w:ind w:left="0"/>
-        <w:rPr>
-          <w:color w:val="000000" w:themeColor="text1"/>
-        </w:rPr>
-      </w:pPr>
-    </w:p>
-    <w:p>
-      <w:pPr>
-        <w:pStyle w:val="Assinatura"/>
-        <w:ind w:left="0"/>
-        <w:rPr>
-          <w:color w:val="000000" w:themeColor="text1"/>
-        </w:rPr>
-      </w:pPr>
-    </w:p>
-    <w:p>
-      <w:pPr>
-        <w:pStyle w:val="Assinatura"/>
-        <w:ind w:left="0"/>
-        <w:rPr>
-          <w:color w:val="000000" w:themeColor="text1"/>
-        </w:rPr>
-      </w:pPr>
-    </w:p>
-    <w:p>
-      <w:pPr>
-        <w:pStyle w:val="Assinatura"/>
-        <w:ind w:left="0"/>
-        <w:rPr>
-          <w:color w:val="000000" w:themeColor="text1"/>
-        </w:rPr>
-      </w:pPr>
-    </w:p>
-    <w:p>
-      <w:pPr>
-        <w:pStyle w:val="Assinatura"/>
-        <w:ind w:left="0"/>
-        <w:rPr>
-          <w:color w:val="000000" w:themeColor="text1"/>
-        </w:rPr>
-      </w:pPr>
-    </w:p>
-    <w:p>
-      <w:pPr>
-        <w:pStyle w:val="Assinatura"/>
-        <w:ind w:left="0"/>
-        <w:rPr>
-          <w:color w:val="000000" w:themeColor="text1"/>
-        </w:rPr>
-      </w:pPr>
-    </w:p>
-    <w:p>
-      <w:pPr>
-        <w:pStyle w:val="Assinatura"/>
-        <w:ind w:left="0"/>
-        <w:rPr>
-          <w:color w:val="000000" w:themeColor="text1"/>
-        </w:rPr>
-      </w:pPr>
-    </w:p>
-    <w:p>
-      <w:pPr>
-        <w:pStyle w:val="Assinatura"/>
-        <w:ind w:left="0"/>
-        <w:rPr>
-          <w:color w:val="000000" w:themeColor="text1"/>
-        </w:rPr>
-      </w:pPr>
-    </w:p>
-    <w:p>
-      <w:pPr>
-        <w:pStyle w:val="Assinatura"/>
-        <w:ind w:left="0"/>
-        <w:rPr>
-          <w:color w:val="000000" w:themeColor="text1"/>
-        </w:rPr>
-      </w:pPr>
-    </w:p>
-    <w:p>
-      <w:pPr>
-        <w:pStyle w:val="Assinatura"/>
-        <w:ind w:left="0"/>
-        <w:rPr>
-          <w:color w:val="000000" w:themeColor="text1"/>
-        </w:rPr>
-      </w:pPr>
-    </w:p>
-    <w:p>
-      <w:pPr>
-        <w:pStyle w:val="Assinatura"/>
-        <w:ind w:left="0"/>
-        <w:rPr>
-          <w:color w:val="000000" w:themeColor="text1"/>
-        </w:rPr>
-      </w:pPr>
-    </w:p>
-    <w:p>
-      <w:pPr>
-        <w:pStyle w:val="Assinatura"/>
-        <w:ind w:left="0"/>
-        <w:rPr>
-          <w:color w:val="000000" w:themeColor="text1"/>
-        </w:rPr>
-      </w:pPr>
-    </w:p>
-    <w:p>
-      <w:pPr>
-        <w:pStyle w:val="Assinatura"/>
-        <w:ind w:left="0"/>
-        <w:rPr>
-          <w:color w:val="000000" w:themeColor="text1"/>
-        </w:rPr>
-      </w:pPr>
-    </w:p>
-    <w:p>
-      <w:pPr>
-        <w:pStyle w:val="Assinatura"/>
-        <w:ind w:left="0"/>
-        <w:rPr>
-          <w:color w:val="000000" w:themeColor="text1"/>
-        </w:rPr>
-      </w:pPr>
-    </w:p>
-    <w:p>
-      <w:pPr>
-        <w:pStyle w:val="Assinatura"/>
-        <w:ind w:left="0"/>
-        <w:rPr>
-          <w:color w:val="000000" w:themeColor="text1"/>
-        </w:rPr>
-      </w:pPr>
-    </w:p>
-    <w:p>
-      <w:pPr>
-        <w:pStyle w:val="Assinatura"/>
-        <w:ind w:left="0"/>
-        <w:rPr>
-          <w:color w:val="000000" w:themeColor="text1"/>
-        </w:rPr>
-      </w:pPr>
-    </w:p>
-    <w:p>
-      <w:pPr>
-        <w:pStyle w:val="Assinatura"/>
-        <w:ind w:left="0"/>
-        <w:rPr>
-          <w:color w:val="000000" w:themeColor="text1"/>
-        </w:rPr>
-      </w:pPr>
-    </w:p>
-    <w:p>
-      <w:pPr>
-        <w:pStyle w:val="Assinatura"/>
-        <w:ind w:left="0"/>
-        <w:rPr>
-          <w:color w:val="000000" w:themeColor="text1"/>
-        </w:rPr>
-      </w:pPr>
-    </w:p>
-    <w:p>
-      <w:pPr>
-        <w:pStyle w:val="Assinatura"/>
-        <w:ind w:left="0"/>
-        <w:rPr>
-          <w:color w:val="000000" w:themeColor="text1"/>
-        </w:rPr>
-      </w:pPr>
-    </w:p>
-    <w:p>
-      <w:pPr>
-        <w:pStyle w:val="Assinatura"/>
-        <w:ind w:left="0"/>
-        <w:rPr>
-          <w:color w:val="000000" w:themeColor="text1"/>
-        </w:rPr>
-      </w:pPr>
-    </w:p>
-    <w:p>
-      <w:pPr>
-        <w:pStyle w:val="Assinatura"/>
-        <w:ind w:left="0"/>
-        <w:rPr>
-          <w:color w:val="000000" w:themeColor="text1"/>
-        </w:rPr>
-      </w:pPr>
-    </w:p>
-    <w:p>
-      <w:pPr>
-        <w:pStyle w:val="Assinatura"/>
-        <w:ind w:left="0"/>
-        <w:rPr>
-          <w:color w:val="000000" w:themeColor="text1"/>
-        </w:rPr>
-      </w:pPr>
-      <w:r>
-        <w:rPr>
-          <w:color w:val="000000" w:themeColor="text1"/>
-        </w:rPr>
-        <w:drawing>
-          <wp:anchor distT="0" distB="0" distL="114300" distR="114300" simplePos="0" relativeHeight="251661312" behindDoc="0" locked="0" layoutInCell="1" allowOverlap="1" wp14:anchorId="60CFF9A5">
-            <wp:simplePos x="0" y="0"/>
-            <wp:positionH relativeFrom="margin">
-              <wp:align>right</wp:align>
-            </wp:positionH>
-            <wp:positionV relativeFrom="paragraph">
-              <wp:posOffset>4856480</wp:posOffset>
-            </wp:positionV>
-            <wp:extent cx="6645910" cy="2456180"/>
-            <wp:effectExtent l="0" t="0" r="2540" b="1270"/>
-            <wp:wrapTopAndBottom/>
-            <wp:docPr id="5" name="Imagem 5"/>
             <wp:cNvGraphicFramePr>
               <a:graphicFrameLocks xmlns:a="http://schemas.openxmlformats.org/drawingml/2006/main" noChangeAspect="1"/>
             </wp:cNvGraphicFramePr>
@@ -542,6 +290,284 @@
                   <pic:spPr>
                     <a:xfrm>
                       <a:off x="0" y="0"/>
+                      <a:ext cx="5782310" cy="228600"/>
+                    </a:xfrm>
+                    <a:prstGeom prst="rect">
+                      <a:avLst/>
+                    </a:prstGeom>
+                  </pic:spPr>
+                </pic:pic>
+              </a:graphicData>
+            </a:graphic>
+          </wp:anchor>
+        </w:drawing>
+      </w:r>
+      <w:r>
+        <w:rPr>
+          <w:color w:val="000000" w:themeColor="text1"/>
+        </w:rPr>
+        <w:t>app-banco.js a página mais importante, ela quem inicia a “escuta” com o banco ou seja voce configura todos os dados do seu banco para que ele possa “checar” se todos os dados estão corretos, e inicia a conexão ele verifica tabelas etc.</w:t>
+      </w:r>
+    </w:p>
+    <w:p>
+      <w:pPr>
+        <w:pStyle w:val="Assinatura"/>
+        <w:ind w:left="0"/>
+        <w:rPr>
+          <w:color w:val="000000" w:themeColor="text1"/>
+        </w:rPr>
+      </w:pPr>
+    </w:p>
+    <w:p>
+      <w:pPr>
+        <w:pStyle w:val="Assinatura"/>
+        <w:ind w:left="0"/>
+        <w:rPr>
+          <w:color w:val="000000" w:themeColor="text1"/>
+        </w:rPr>
+      </w:pPr>
+    </w:p>
+    <w:p>
+      <w:pPr>
+        <w:pStyle w:val="Assinatura"/>
+        <w:ind w:left="0"/>
+        <w:rPr>
+          <w:color w:val="000000" w:themeColor="text1"/>
+        </w:rPr>
+      </w:pPr>
+    </w:p>
+    <w:p>
+      <w:pPr>
+        <w:pStyle w:val="Assinatura"/>
+        <w:ind w:left="0"/>
+        <w:rPr>
+          <w:color w:val="000000" w:themeColor="text1"/>
+        </w:rPr>
+      </w:pPr>
+    </w:p>
+    <w:p>
+      <w:pPr>
+        <w:pStyle w:val="Assinatura"/>
+        <w:ind w:left="0"/>
+        <w:rPr>
+          <w:color w:val="000000" w:themeColor="text1"/>
+        </w:rPr>
+      </w:pPr>
+    </w:p>
+    <w:p>
+      <w:pPr>
+        <w:pStyle w:val="Assinatura"/>
+        <w:ind w:left="0"/>
+        <w:rPr>
+          <w:color w:val="000000" w:themeColor="text1"/>
+        </w:rPr>
+      </w:pPr>
+    </w:p>
+    <w:p>
+      <w:pPr>
+        <w:pStyle w:val="Assinatura"/>
+        <w:ind w:left="0"/>
+        <w:rPr>
+          <w:color w:val="000000" w:themeColor="text1"/>
+        </w:rPr>
+      </w:pPr>
+    </w:p>
+    <w:p>
+      <w:pPr>
+        <w:pStyle w:val="Assinatura"/>
+        <w:ind w:left="0"/>
+        <w:rPr>
+          <w:color w:val="000000" w:themeColor="text1"/>
+        </w:rPr>
+      </w:pPr>
+    </w:p>
+    <w:p>
+      <w:pPr>
+        <w:pStyle w:val="Assinatura"/>
+        <w:ind w:left="0"/>
+        <w:rPr>
+          <w:color w:val="000000" w:themeColor="text1"/>
+        </w:rPr>
+      </w:pPr>
+    </w:p>
+    <w:p>
+      <w:pPr>
+        <w:pStyle w:val="Assinatura"/>
+        <w:ind w:left="0"/>
+        <w:rPr>
+          <w:color w:val="000000" w:themeColor="text1"/>
+        </w:rPr>
+      </w:pPr>
+    </w:p>
+    <w:p>
+      <w:pPr>
+        <w:pStyle w:val="Assinatura"/>
+        <w:ind w:left="0"/>
+        <w:rPr>
+          <w:color w:val="000000" w:themeColor="text1"/>
+        </w:rPr>
+      </w:pPr>
+    </w:p>
+    <w:p>
+      <w:pPr>
+        <w:pStyle w:val="Assinatura"/>
+        <w:ind w:left="0"/>
+        <w:rPr>
+          <w:color w:val="000000" w:themeColor="text1"/>
+        </w:rPr>
+      </w:pPr>
+    </w:p>
+    <w:p>
+      <w:pPr>
+        <w:pStyle w:val="Assinatura"/>
+        <w:ind w:left="0"/>
+        <w:rPr>
+          <w:color w:val="000000" w:themeColor="text1"/>
+        </w:rPr>
+      </w:pPr>
+    </w:p>
+    <w:p>
+      <w:pPr>
+        <w:pStyle w:val="Assinatura"/>
+        <w:ind w:left="0"/>
+        <w:rPr>
+          <w:color w:val="000000" w:themeColor="text1"/>
+        </w:rPr>
+      </w:pPr>
+    </w:p>
+    <w:p>
+      <w:pPr>
+        <w:pStyle w:val="Assinatura"/>
+        <w:ind w:left="0"/>
+        <w:rPr>
+          <w:color w:val="000000" w:themeColor="text1"/>
+        </w:rPr>
+      </w:pPr>
+    </w:p>
+    <w:p>
+      <w:pPr>
+        <w:pStyle w:val="Assinatura"/>
+        <w:ind w:left="0"/>
+        <w:rPr>
+          <w:color w:val="000000" w:themeColor="text1"/>
+        </w:rPr>
+      </w:pPr>
+    </w:p>
+    <w:p>
+      <w:pPr>
+        <w:pStyle w:val="Assinatura"/>
+        <w:ind w:left="0"/>
+        <w:rPr>
+          <w:color w:val="000000" w:themeColor="text1"/>
+        </w:rPr>
+      </w:pPr>
+    </w:p>
+    <w:p>
+      <w:pPr>
+        <w:pStyle w:val="Assinatura"/>
+        <w:ind w:left="0"/>
+        <w:rPr>
+          <w:color w:val="000000" w:themeColor="text1"/>
+        </w:rPr>
+      </w:pPr>
+    </w:p>
+    <w:p>
+      <w:pPr>
+        <w:pStyle w:val="Assinatura"/>
+        <w:ind w:left="0"/>
+        <w:rPr>
+          <w:color w:val="000000" w:themeColor="text1"/>
+        </w:rPr>
+      </w:pPr>
+    </w:p>
+    <w:p>
+      <w:pPr>
+        <w:pStyle w:val="Assinatura"/>
+        <w:ind w:left="0"/>
+        <w:rPr>
+          <w:color w:val="000000" w:themeColor="text1"/>
+        </w:rPr>
+      </w:pPr>
+    </w:p>
+    <w:p>
+      <w:pPr>
+        <w:pStyle w:val="Assinatura"/>
+        <w:ind w:left="0"/>
+        <w:rPr>
+          <w:color w:val="000000" w:themeColor="text1"/>
+        </w:rPr>
+      </w:pPr>
+    </w:p>
+    <w:p>
+      <w:pPr>
+        <w:pStyle w:val="Assinatura"/>
+        <w:ind w:left="0"/>
+        <w:rPr>
+          <w:color w:val="000000" w:themeColor="text1"/>
+        </w:rPr>
+      </w:pPr>
+    </w:p>
+    <w:p>
+      <w:pPr>
+        <w:pStyle w:val="Assinatura"/>
+        <w:ind w:left="0"/>
+        <w:rPr>
+          <w:color w:val="000000" w:themeColor="text1"/>
+        </w:rPr>
+      </w:pPr>
+    </w:p>
+    <w:p>
+      <w:pPr>
+        <w:pStyle w:val="Assinatura"/>
+        <w:ind w:left="0"/>
+        <w:rPr>
+          <w:color w:val="000000" w:themeColor="text1"/>
+        </w:rPr>
+      </w:pPr>
+      <w:r>
+        <w:rPr>
+          <w:noProof/>
+          <w:color w:val="000000" w:themeColor="text1"/>
+          <w:lang w:val="pt-BR" w:eastAsia="pt-BR"/>
+        </w:rPr>
+        <w:drawing>
+          <wp:anchor distT="0" distB="0" distL="114300" distR="114300" simplePos="0" relativeHeight="251661312" behindDoc="0" locked="0" layoutInCell="1" allowOverlap="1" wp14:anchorId="60CFF9A5">
+            <wp:simplePos x="0" y="0"/>
+            <wp:positionH relativeFrom="margin">
+              <wp:align>right</wp:align>
+            </wp:positionH>
+            <wp:positionV relativeFrom="paragraph">
+              <wp:posOffset>4856480</wp:posOffset>
+            </wp:positionV>
+            <wp:extent cx="6645910" cy="2456180"/>
+            <wp:effectExtent l="0" t="0" r="2540" b="1270"/>
+            <wp:wrapTopAndBottom/>
+            <wp:docPr id="5" name="Imagem 5"/>
+            <wp:cNvGraphicFramePr>
+              <a:graphicFrameLocks xmlns:a="http://schemas.openxmlformats.org/drawingml/2006/main" noChangeAspect="1"/>
+            </wp:cNvGraphicFramePr>
+            <a:graphic xmlns:a="http://schemas.openxmlformats.org/drawingml/2006/main">
+              <a:graphicData uri="http://schemas.openxmlformats.org/drawingml/2006/picture">
+                <pic:pic xmlns:pic="http://schemas.openxmlformats.org/drawingml/2006/picture">
+                  <pic:nvPicPr>
+                    <pic:cNvPr id="1" name=""/>
+                    <pic:cNvPicPr/>
+                  </pic:nvPicPr>
+                  <pic:blipFill>
+                    <a:blip r:embed="rId14">
+                      <a:extLst>
+                        <a:ext uri="{28A0092B-C50C-407E-A947-70E740481C1C}">
+                          <a14:useLocalDpi xmlns:a14="http://schemas.microsoft.com/office/drawing/2010/main" val="0"/>
+                        </a:ext>
+                      </a:extLst>
+                    </a:blip>
+                    <a:stretch>
+                      <a:fillRect/>
+                    </a:stretch>
+                  </pic:blipFill>
+                  <pic:spPr>
+                    <a:xfrm>
+                      <a:off x="0" y="0"/>
                       <a:ext cx="6645910" cy="2456180"/>
                     </a:xfrm>
                     <a:prstGeom prst="rect">
@@ -556,7 +582,9 @@
       </w:r>
       <w:r>
         <w:rPr>
-          <w:color w:val="000000" w:themeColor="text1"/>
+          <w:noProof/>
+          <w:color w:val="000000" w:themeColor="text1"/>
+          <w:lang w:val="pt-BR" w:eastAsia="pt-BR"/>
         </w:rPr>
         <w:drawing>
           <wp:anchor distT="0" distB="0" distL="114300" distR="114300" simplePos="0" relativeHeight="251660288" behindDoc="0" locked="0" layoutInCell="1" allowOverlap="1" wp14:anchorId="7DEE20CF">
@@ -582,7 +610,7 @@
                     <pic:cNvPicPr/>
                   </pic:nvPicPr>
                   <pic:blipFill>
-                    <a:blip r:embed="rId14">
+                    <a:blip r:embed="rId15">
                       <a:extLst>
                         <a:ext uri="{28A0092B-C50C-407E-A947-70E740481C1C}">
                           <a14:useLocalDpi xmlns:a14="http://schemas.microsoft.com/office/drawing/2010/main" val="0"/>
@@ -748,7 +776,9 @@
       </w:pPr>
       <w:r>
         <w:rPr>
-          <w:color w:val="000000" w:themeColor="text1"/>
+          <w:noProof/>
+          <w:color w:val="000000" w:themeColor="text1"/>
+          <w:lang w:val="pt-BR" w:eastAsia="pt-BR"/>
         </w:rPr>
         <w:drawing>
           <wp:anchor distT="0" distB="0" distL="114300" distR="114300" simplePos="0" relativeHeight="251662336" behindDoc="0" locked="0" layoutInCell="1" allowOverlap="1" wp14:anchorId="31BB1F74">
@@ -774,7 +804,7 @@
                     <pic:cNvPicPr/>
                   </pic:nvPicPr>
                   <pic:blipFill>
-                    <a:blip r:embed="rId15">
+                    <a:blip r:embed="rId16">
                       <a:extLst>
                         <a:ext uri="{28A0092B-C50C-407E-A947-70E740481C1C}">
                           <a14:useLocalDpi xmlns:a14="http://schemas.microsoft.com/office/drawing/2010/main" val="0"/>
@@ -826,62 +856,15 @@
       </w:pPr>
       <w:r>
         <w:rPr>
-          <w:color w:val="000000" w:themeColor="text1"/>
+          <w:noProof/>
+          <w:color w:val="000000" w:themeColor="text1"/>
+          <w:lang w:val="pt-BR" w:eastAsia="pt-BR"/>
         </w:rPr>
         <w:drawing>
           <wp:inline distT="0" distB="0" distL="0" distR="0" wp14:anchorId="63D5D34C" wp14:editId="24C54FBF">
             <wp:extent cx="5496692" cy="181000"/>
             <wp:effectExtent l="0" t="0" r="8890" b="9525"/>
             <wp:docPr id="7" name="Imagem 7"/>
-            <wp:cNvGraphicFramePr>
-              <a:graphicFrameLocks xmlns:a="http://schemas.openxmlformats.org/drawingml/2006/main" noChangeAspect="1"/>
-            </wp:cNvGraphicFramePr>
-            <a:graphic xmlns:a="http://schemas.openxmlformats.org/drawingml/2006/main">
-              <a:graphicData uri="http://schemas.openxmlformats.org/drawingml/2006/picture">
-                <pic:pic xmlns:pic="http://schemas.openxmlformats.org/drawingml/2006/picture">
-                  <pic:nvPicPr>
-                    <pic:cNvPr id="1" name=""/>
-                    <pic:cNvPicPr/>
-                  </pic:nvPicPr>
-                  <pic:blipFill>
-                    <a:blip r:embed="rId16"/>
-                    <a:stretch>
-                      <a:fillRect/>
-                    </a:stretch>
-                  </pic:blipFill>
-                  <pic:spPr>
-                    <a:xfrm>
-                      <a:off x="0" y="0"/>
-                      <a:ext cx="5496692" cy="181000"/>
-                    </a:xfrm>
-                    <a:prstGeom prst="rect">
-                      <a:avLst/>
-                    </a:prstGeom>
-                  </pic:spPr>
-                </pic:pic>
-              </a:graphicData>
-            </a:graphic>
-          </wp:inline>
-        </w:drawing>
-      </w:r>
-    </w:p>
-    <w:p>
-      <w:pPr>
-        <w:pStyle w:val="Assinatura"/>
-        <w:ind w:left="0"/>
-        <w:rPr>
-          <w:color w:val="000000" w:themeColor="text1"/>
-        </w:rPr>
-      </w:pPr>
-      <w:r>
-        <w:rPr>
-          <w:color w:val="000000" w:themeColor="text1"/>
-        </w:rPr>
-        <w:drawing>
-          <wp:inline distT="0" distB="0" distL="0" distR="0" wp14:anchorId="4BF80368" wp14:editId="2DC0114A">
-            <wp:extent cx="6144482" cy="209579"/>
-            <wp:effectExtent l="0" t="0" r="8890" b="0"/>
-            <wp:docPr id="8" name="Imagem 8"/>
             <wp:cNvGraphicFramePr>
               <a:graphicFrameLocks xmlns:a="http://schemas.openxmlformats.org/drawingml/2006/main" noChangeAspect="1"/>
             </wp:cNvGraphicFramePr>
@@ -901,7 +884,7 @@
                   <pic:spPr>
                     <a:xfrm>
                       <a:off x="0" y="0"/>
-                      <a:ext cx="6144482" cy="209579"/>
+                      <a:ext cx="5496692" cy="181000"/>
                     </a:xfrm>
                     <a:prstGeom prst="rect">
                       <a:avLst/>
@@ -924,13 +907,15 @@
       </w:pPr>
       <w:r>
         <w:rPr>
-          <w:color w:val="000000" w:themeColor="text1"/>
+          <w:noProof/>
+          <w:color w:val="000000" w:themeColor="text1"/>
+          <w:lang w:val="pt-BR" w:eastAsia="pt-BR"/>
         </w:rPr>
         <w:drawing>
-          <wp:inline distT="0" distB="0" distL="0" distR="0" wp14:anchorId="17D90C03" wp14:editId="45797358">
-            <wp:extent cx="6645910" cy="5067935"/>
-            <wp:effectExtent l="0" t="0" r="2540" b="0"/>
-            <wp:docPr id="9" name="Imagem 9"/>
+          <wp:inline distT="0" distB="0" distL="0" distR="0" wp14:anchorId="4BF80368" wp14:editId="2DC0114A">
+            <wp:extent cx="6144482" cy="209579"/>
+            <wp:effectExtent l="0" t="0" r="8890" b="0"/>
+            <wp:docPr id="8" name="Imagem 8"/>
             <wp:cNvGraphicFramePr>
               <a:graphicFrameLocks xmlns:a="http://schemas.openxmlformats.org/drawingml/2006/main" noChangeAspect="1"/>
             </wp:cNvGraphicFramePr>
@@ -950,7 +935,7 @@
                   <pic:spPr>
                     <a:xfrm>
                       <a:off x="0" y="0"/>
-                      <a:ext cx="6645910" cy="5067935"/>
+                      <a:ext cx="6144482" cy="209579"/>
                     </a:xfrm>
                     <a:prstGeom prst="rect">
                       <a:avLst/>
@@ -971,180 +956,17 @@
           <w:color w:val="000000" w:themeColor="text1"/>
         </w:rPr>
       </w:pPr>
-    </w:p>
-    <w:p>
-      <w:pPr>
-        <w:pStyle w:val="Assinatura"/>
-        <w:ind w:left="0"/>
-        <w:rPr>
-          <w:color w:val="000000" w:themeColor="text1"/>
-        </w:rPr>
-      </w:pPr>
-      <w:r>
-        <w:rPr>
-          <w:color w:val="000000" w:themeColor="text1"/>
-        </w:rPr>
-        <w:t xml:space="preserve">A pasta “public” </w:t>
-      </w:r>
-      <w:r>
-        <w:rPr>
-          <w:color w:val="000000" w:themeColor="text1"/>
-        </w:rPr>
-        <w:t>deve conter todos os itens do site, para facilitar tanto na conexão com o banco de dados com na quando fomos upar o site na nuvem</w:t>
-      </w:r>
-    </w:p>
-    <w:p>
-      <w:pPr>
-        <w:pStyle w:val="Assinatura"/>
-        <w:ind w:left="0"/>
-        <w:rPr>
-          <w:color w:val="000000" w:themeColor="text1"/>
-        </w:rPr>
-      </w:pPr>
-    </w:p>
-    <w:p>
-      <w:pPr>
-        <w:pStyle w:val="Assinatura"/>
-        <w:ind w:left="0"/>
-        <w:rPr>
-          <w:color w:val="000000" w:themeColor="text1"/>
-        </w:rPr>
-      </w:pPr>
-    </w:p>
-    <w:p>
-      <w:pPr>
-        <w:pStyle w:val="Assinatura"/>
-        <w:ind w:left="0"/>
-        <w:rPr>
-          <w:color w:val="000000" w:themeColor="text1"/>
-        </w:rPr>
-      </w:pPr>
-    </w:p>
-    <w:p>
-      <w:pPr>
-        <w:pStyle w:val="Assinatura"/>
-        <w:ind w:left="0"/>
-        <w:rPr>
-          <w:color w:val="000000" w:themeColor="text1"/>
-        </w:rPr>
-      </w:pPr>
-    </w:p>
-    <w:p>
-      <w:pPr>
-        <w:pStyle w:val="Assinatura"/>
-        <w:ind w:left="0"/>
-        <w:rPr>
-          <w:color w:val="000000" w:themeColor="text1"/>
-        </w:rPr>
-      </w:pPr>
-    </w:p>
-    <w:p>
-      <w:pPr>
-        <w:pStyle w:val="Assinatura"/>
-        <w:ind w:left="0"/>
-        <w:rPr>
-          <w:color w:val="000000" w:themeColor="text1"/>
-        </w:rPr>
-      </w:pPr>
-    </w:p>
-    <w:p>
-      <w:pPr>
-        <w:pStyle w:val="Assinatura"/>
-        <w:ind w:left="0"/>
-        <w:rPr>
-          <w:color w:val="000000" w:themeColor="text1"/>
-        </w:rPr>
-      </w:pPr>
-    </w:p>
-    <w:p>
-      <w:pPr>
-        <w:pStyle w:val="Assinatura"/>
-        <w:ind w:left="0"/>
-        <w:rPr>
-          <w:color w:val="000000" w:themeColor="text1"/>
-        </w:rPr>
-      </w:pPr>
-    </w:p>
-    <w:p>
-      <w:pPr>
-        <w:pStyle w:val="Assinatura"/>
-        <w:ind w:left="0"/>
-        <w:rPr>
-          <w:color w:val="000000" w:themeColor="text1"/>
-        </w:rPr>
-      </w:pPr>
-    </w:p>
-    <w:p>
-      <w:pPr>
-        <w:pStyle w:val="Assinatura"/>
-        <w:ind w:left="0"/>
-        <w:rPr>
-          <w:color w:val="000000" w:themeColor="text1"/>
-        </w:rPr>
-      </w:pPr>
-    </w:p>
-    <w:p>
-      <w:pPr>
-        <w:pStyle w:val="Assinatura"/>
-        <w:ind w:left="0"/>
-        <w:rPr>
-          <w:color w:val="000000" w:themeColor="text1"/>
-        </w:rPr>
-      </w:pPr>
-    </w:p>
-    <w:p>
-      <w:pPr>
-        <w:pStyle w:val="Assinatura"/>
-        <w:ind w:left="0"/>
-        <w:rPr>
-          <w:color w:val="000000" w:themeColor="text1"/>
-        </w:rPr>
-      </w:pPr>
-    </w:p>
-    <w:p>
-      <w:pPr>
-        <w:pStyle w:val="Assinatura"/>
-        <w:ind w:left="0"/>
-        <w:rPr>
-          <w:color w:val="000000" w:themeColor="text1"/>
-        </w:rPr>
-      </w:pPr>
-    </w:p>
-    <w:p>
-      <w:pPr>
-        <w:pStyle w:val="Assinatura"/>
-        <w:ind w:left="0"/>
-        <w:rPr>
-          <w:color w:val="000000" w:themeColor="text1"/>
-        </w:rPr>
-      </w:pPr>
-    </w:p>
-    <w:p>
-      <w:pPr>
-        <w:pStyle w:val="Assinatura"/>
-        <w:ind w:left="0"/>
-        <w:rPr>
-          <w:color w:val="000000" w:themeColor="text1"/>
-        </w:rPr>
-      </w:pPr>
-    </w:p>
-    <w:p>
-      <w:pPr>
-        <w:pStyle w:val="Assinatura"/>
-        <w:ind w:left="0"/>
-        <w:rPr>
-          <w:color w:val="000000" w:themeColor="text1"/>
-        </w:rPr>
-      </w:pPr>
-      <w:r>
-        <w:rPr>
-          <w:color w:val="000000" w:themeColor="text1"/>
+      <w:r>
+        <w:rPr>
+          <w:noProof/>
+          <w:color w:val="000000" w:themeColor="text1"/>
+          <w:lang w:val="pt-BR" w:eastAsia="pt-BR"/>
         </w:rPr>
         <w:drawing>
-          <wp:inline distT="0" distB="0" distL="0" distR="0" wp14:anchorId="6B012C6D" wp14:editId="030D0BEA">
-            <wp:extent cx="5201376" cy="247685"/>
-            <wp:effectExtent l="0" t="0" r="0" b="0"/>
-            <wp:docPr id="10" name="Imagem 10"/>
+          <wp:inline distT="0" distB="0" distL="0" distR="0" wp14:anchorId="17D90C03" wp14:editId="45797358">
+            <wp:extent cx="6645910" cy="5067935"/>
+            <wp:effectExtent l="0" t="0" r="2540" b="0"/>
+            <wp:docPr id="9" name="Imagem 9"/>
             <wp:cNvGraphicFramePr>
               <a:graphicFrameLocks xmlns:a="http://schemas.openxmlformats.org/drawingml/2006/main" noChangeAspect="1"/>
             </wp:cNvGraphicFramePr>
@@ -1164,7 +986,7 @@
                   <pic:spPr>
                     <a:xfrm>
                       <a:off x="0" y="0"/>
-                      <a:ext cx="5201376" cy="247685"/>
+                      <a:ext cx="6645910" cy="5067935"/>
                     </a:xfrm>
                     <a:prstGeom prst="rect">
                       <a:avLst/>
@@ -1185,30 +1007,218 @@
           <w:color w:val="000000" w:themeColor="text1"/>
         </w:rPr>
       </w:pPr>
-      <w:r>
-        <w:rPr>
-          <w:color w:val="000000" w:themeColor="text1"/>
-        </w:rPr>
-        <w:t>A página “routes” são as rotas da conexão</w:t>
-      </w:r>
-    </w:p>
-    <w:p>
-      <w:pPr>
-        <w:pStyle w:val="Assinatura"/>
-        <w:ind w:left="0"/>
-        <w:rPr>
-          <w:color w:val="000000" w:themeColor="text1"/>
-        </w:rPr>
-      </w:pPr>
-      <w:r>
-        <w:rPr>
-          <w:color w:val="000000" w:themeColor="text1"/>
+    </w:p>
+    <w:p>
+      <w:pPr>
+        <w:pStyle w:val="Assinatura"/>
+        <w:ind w:left="0"/>
+        <w:rPr>
+          <w:color w:val="000000" w:themeColor="text1"/>
+        </w:rPr>
+      </w:pPr>
+    </w:p>
+    <w:p>
+      <w:pPr>
+        <w:pStyle w:val="Assinatura"/>
+        <w:ind w:left="0"/>
+        <w:rPr>
+          <w:color w:val="000000" w:themeColor="text1"/>
+        </w:rPr>
+      </w:pPr>
+    </w:p>
+    <w:p>
+      <w:pPr>
+        <w:pStyle w:val="Assinatura"/>
+        <w:ind w:left="0"/>
+        <w:rPr>
+          <w:color w:val="000000" w:themeColor="text1"/>
+        </w:rPr>
+      </w:pPr>
+    </w:p>
+    <w:p>
+      <w:pPr>
+        <w:pStyle w:val="Assinatura"/>
+        <w:ind w:left="0"/>
+        <w:rPr>
+          <w:color w:val="000000" w:themeColor="text1"/>
+        </w:rPr>
+      </w:pPr>
+    </w:p>
+    <w:p>
+      <w:pPr>
+        <w:pStyle w:val="Assinatura"/>
+        <w:ind w:left="0"/>
+        <w:rPr>
+          <w:color w:val="000000" w:themeColor="text1"/>
+        </w:rPr>
+      </w:pPr>
+    </w:p>
+    <w:p>
+      <w:pPr>
+        <w:pStyle w:val="Assinatura"/>
+        <w:ind w:left="0"/>
+        <w:rPr>
+          <w:color w:val="000000" w:themeColor="text1"/>
+        </w:rPr>
+      </w:pPr>
+    </w:p>
+    <w:p>
+      <w:pPr>
+        <w:pStyle w:val="Assinatura"/>
+        <w:ind w:left="0"/>
+        <w:rPr>
+          <w:color w:val="000000" w:themeColor="text1"/>
+        </w:rPr>
+      </w:pPr>
+    </w:p>
+    <w:p>
+      <w:pPr>
+        <w:pStyle w:val="Assinatura"/>
+        <w:ind w:left="0"/>
+        <w:rPr>
+          <w:color w:val="000000" w:themeColor="text1"/>
+        </w:rPr>
+      </w:pPr>
+    </w:p>
+    <w:p>
+      <w:pPr>
+        <w:pStyle w:val="Assinatura"/>
+        <w:ind w:left="0"/>
+        <w:rPr>
+          <w:color w:val="000000" w:themeColor="text1"/>
+        </w:rPr>
+      </w:pPr>
+    </w:p>
+    <w:p>
+      <w:pPr>
+        <w:pStyle w:val="Assinatura"/>
+        <w:ind w:left="0"/>
+        <w:rPr>
+          <w:color w:val="000000" w:themeColor="text1"/>
+        </w:rPr>
+      </w:pPr>
+    </w:p>
+    <w:p>
+      <w:pPr>
+        <w:pStyle w:val="Assinatura"/>
+        <w:ind w:left="0"/>
+        <w:rPr>
+          <w:color w:val="000000" w:themeColor="text1"/>
+        </w:rPr>
+      </w:pPr>
+    </w:p>
+    <w:p>
+      <w:pPr>
+        <w:pStyle w:val="Assinatura"/>
+        <w:ind w:left="0"/>
+        <w:rPr>
+          <w:color w:val="000000" w:themeColor="text1"/>
+        </w:rPr>
+      </w:pPr>
+    </w:p>
+    <w:p>
+      <w:pPr>
+        <w:pStyle w:val="Assinatura"/>
+        <w:ind w:left="0"/>
+        <w:rPr>
+          <w:color w:val="000000" w:themeColor="text1"/>
+        </w:rPr>
+      </w:pPr>
+    </w:p>
+    <w:p>
+      <w:pPr>
+        <w:pStyle w:val="Assinatura"/>
+        <w:ind w:left="0"/>
+        <w:rPr>
+          <w:color w:val="000000" w:themeColor="text1"/>
+        </w:rPr>
+      </w:pPr>
+    </w:p>
+    <w:p>
+      <w:pPr>
+        <w:pStyle w:val="Assinatura"/>
+        <w:ind w:left="0"/>
+        <w:rPr>
+          <w:color w:val="000000" w:themeColor="text1"/>
+        </w:rPr>
+      </w:pPr>
+    </w:p>
+    <w:p>
+      <w:pPr>
+        <w:pStyle w:val="Assinatura"/>
+        <w:ind w:left="0"/>
+        <w:rPr>
+          <w:color w:val="000000" w:themeColor="text1"/>
+        </w:rPr>
+      </w:pPr>
+    </w:p>
+    <w:p>
+      <w:pPr>
+        <w:pStyle w:val="Assinatura"/>
+        <w:ind w:left="0"/>
+        <w:rPr>
+          <w:color w:val="000000" w:themeColor="text1"/>
+        </w:rPr>
+      </w:pPr>
+    </w:p>
+    <w:p>
+      <w:pPr>
+        <w:pStyle w:val="Assinatura"/>
+        <w:ind w:left="0"/>
+        <w:rPr>
+          <w:color w:val="000000" w:themeColor="text1"/>
+        </w:rPr>
+      </w:pPr>
+      <w:r>
+        <w:rPr>
+          <w:color w:val="000000" w:themeColor="text1"/>
+        </w:rPr>
+        <w:t xml:space="preserve">A pasta “public” </w:t>
+      </w:r>
+      <w:r>
+        <w:rPr>
+          <w:color w:val="000000" w:themeColor="text1"/>
+        </w:rPr>
+        <w:t>deve conter todos os itens do site, para facilitar tanto na conexão com o banco de dados com na quando fomos upar o site na nuvem</w:t>
+      </w:r>
+    </w:p>
+    <w:p>
+      <w:pPr>
+        <w:pStyle w:val="Assinatura"/>
+        <w:ind w:left="0"/>
+        <w:rPr>
+          <w:color w:val="000000" w:themeColor="text1"/>
+        </w:rPr>
+      </w:pPr>
+    </w:p>
+    <w:p>
+      <w:pPr>
+        <w:pStyle w:val="Assinatura"/>
+        <w:ind w:left="0"/>
+        <w:rPr>
+          <w:color w:val="000000" w:themeColor="text1"/>
+        </w:rPr>
+      </w:pPr>
+    </w:p>
+    <w:p>
+      <w:pPr>
+        <w:pStyle w:val="Assinatura"/>
+        <w:ind w:left="0"/>
+        <w:rPr>
+          <w:color w:val="000000" w:themeColor="text1"/>
+        </w:rPr>
+      </w:pPr>
+      <w:r>
+        <w:rPr>
+          <w:noProof/>
+          <w:color w:val="000000" w:themeColor="text1"/>
+          <w:lang w:val="pt-BR" w:eastAsia="pt-BR"/>
         </w:rPr>
         <w:drawing>
-          <wp:inline distT="0" distB="0" distL="0" distR="0" wp14:anchorId="6DE3BA6C" wp14:editId="76FC0100">
-            <wp:extent cx="4658375" cy="190527"/>
+          <wp:inline distT="0" distB="0" distL="0" distR="0" wp14:anchorId="6B012C6D" wp14:editId="030D0BEA">
+            <wp:extent cx="5201376" cy="247685"/>
             <wp:effectExtent l="0" t="0" r="0" b="0"/>
-            <wp:docPr id="11" name="Imagem 11"/>
+            <wp:docPr id="10" name="Imagem 10"/>
             <wp:cNvGraphicFramePr>
               <a:graphicFrameLocks xmlns:a="http://schemas.openxmlformats.org/drawingml/2006/main" noChangeAspect="1"/>
             </wp:cNvGraphicFramePr>
@@ -1228,7 +1238,7 @@
                   <pic:spPr>
                     <a:xfrm>
                       <a:off x="0" y="0"/>
-                      <a:ext cx="4658375" cy="190527"/>
+                      <a:ext cx="5201376" cy="247685"/>
                     </a:xfrm>
                     <a:prstGeom prst="rect">
                       <a:avLst/>
@@ -1253,26 +1263,28 @@
         <w:rPr>
           <w:color w:val="000000" w:themeColor="text1"/>
         </w:rPr>
-        <w:t>Dentro desta pasta existem as páginas em js onde puxam todos os dados para a nossa conexão com cadastro,login e dashboard</w:t>
-      </w:r>
-    </w:p>
-    <w:p>
-      <w:pPr>
-        <w:pStyle w:val="Assinatura"/>
-        <w:ind w:left="0"/>
-        <w:rPr>
-          <w:color w:val="000000" w:themeColor="text1"/>
-        </w:rPr>
-      </w:pPr>
-      <w:r>
-        <w:rPr>
-          <w:color w:val="000000" w:themeColor="text1"/>
+        <w:t>A página “routes” são as rotas da conexão</w:t>
+      </w:r>
+    </w:p>
+    <w:p>
+      <w:pPr>
+        <w:pStyle w:val="Assinatura"/>
+        <w:ind w:left="0"/>
+        <w:rPr>
+          <w:color w:val="000000" w:themeColor="text1"/>
+        </w:rPr>
+      </w:pPr>
+      <w:r>
+        <w:rPr>
+          <w:noProof/>
+          <w:color w:val="000000" w:themeColor="text1"/>
+          <w:lang w:val="pt-BR" w:eastAsia="pt-BR"/>
         </w:rPr>
         <w:drawing>
-          <wp:inline distT="0" distB="0" distL="0" distR="0" wp14:anchorId="11C5C9FD" wp14:editId="70AD5F6F">
-            <wp:extent cx="6134956" cy="1105054"/>
+          <wp:inline distT="0" distB="0" distL="0" distR="0" wp14:anchorId="6DE3BA6C" wp14:editId="76FC0100">
+            <wp:extent cx="4658375" cy="190527"/>
             <wp:effectExtent l="0" t="0" r="0" b="0"/>
-            <wp:docPr id="12" name="Imagem 12"/>
+            <wp:docPr id="11" name="Imagem 11"/>
             <wp:cNvGraphicFramePr>
               <a:graphicFrameLocks xmlns:a="http://schemas.openxmlformats.org/drawingml/2006/main" noChangeAspect="1"/>
             </wp:cNvGraphicFramePr>
@@ -1292,6 +1304,72 @@
                   <pic:spPr>
                     <a:xfrm>
                       <a:off x="0" y="0"/>
+                      <a:ext cx="4658375" cy="190527"/>
+                    </a:xfrm>
+                    <a:prstGeom prst="rect">
+                      <a:avLst/>
+                    </a:prstGeom>
+                  </pic:spPr>
+                </pic:pic>
+              </a:graphicData>
+            </a:graphic>
+          </wp:inline>
+        </w:drawing>
+      </w:r>
+    </w:p>
+    <w:p>
+      <w:pPr>
+        <w:pStyle w:val="Assinatura"/>
+        <w:ind w:left="0"/>
+        <w:rPr>
+          <w:color w:val="000000" w:themeColor="text1"/>
+        </w:rPr>
+      </w:pPr>
+      <w:r>
+        <w:rPr>
+          <w:color w:val="000000" w:themeColor="text1"/>
+        </w:rPr>
+        <w:t>Dentro desta pasta existem as páginas em js onde puxam todos os dados para a nossa conexão com cadastro,login e dashboard</w:t>
+      </w:r>
+    </w:p>
+    <w:p>
+      <w:pPr>
+        <w:pStyle w:val="Assinatura"/>
+        <w:ind w:left="0"/>
+        <w:rPr>
+          <w:color w:val="000000" w:themeColor="text1"/>
+        </w:rPr>
+      </w:pPr>
+      <w:r>
+        <w:rPr>
+          <w:noProof/>
+          <w:color w:val="000000" w:themeColor="text1"/>
+          <w:lang w:val="pt-BR" w:eastAsia="pt-BR"/>
+        </w:rPr>
+        <w:drawing>
+          <wp:inline distT="0" distB="0" distL="0" distR="0" wp14:anchorId="11C5C9FD" wp14:editId="70AD5F6F">
+            <wp:extent cx="6134956" cy="1105054"/>
+            <wp:effectExtent l="0" t="0" r="0" b="0"/>
+            <wp:docPr id="12" name="Imagem 12"/>
+            <wp:cNvGraphicFramePr>
+              <a:graphicFrameLocks xmlns:a="http://schemas.openxmlformats.org/drawingml/2006/main" noChangeAspect="1"/>
+            </wp:cNvGraphicFramePr>
+            <a:graphic xmlns:a="http://schemas.openxmlformats.org/drawingml/2006/main">
+              <a:graphicData uri="http://schemas.openxmlformats.org/drawingml/2006/picture">
+                <pic:pic xmlns:pic="http://schemas.openxmlformats.org/drawingml/2006/picture">
+                  <pic:nvPicPr>
+                    <pic:cNvPr id="1" name=""/>
+                    <pic:cNvPicPr/>
+                  </pic:nvPicPr>
+                  <pic:blipFill>
+                    <a:blip r:embed="rId22"/>
+                    <a:stretch>
+                      <a:fillRect/>
+                    </a:stretch>
+                  </pic:blipFill>
+                  <pic:spPr>
+                    <a:xfrm>
+                      <a:off x="0" y="0"/>
                       <a:ext cx="6134956" cy="1105054"/>
                     </a:xfrm>
                     <a:prstGeom prst="rect">
@@ -1315,7 +1393,9 @@
       </w:pPr>
       <w:r>
         <w:rPr>
-          <w:color w:val="000000" w:themeColor="text1"/>
+          <w:noProof/>
+          <w:color w:val="000000" w:themeColor="text1"/>
+          <w:lang w:val="pt-BR" w:eastAsia="pt-BR"/>
         </w:rPr>
         <w:drawing>
           <wp:anchor distT="0" distB="0" distL="114300" distR="114300" simplePos="0" relativeHeight="251663360" behindDoc="0" locked="0" layoutInCell="1" allowOverlap="1" wp14:anchorId="70142A28">
@@ -1341,7 +1421,7 @@
                     <pic:cNvPicPr/>
                   </pic:nvPicPr>
                   <pic:blipFill>
-                    <a:blip r:embed="rId22">
+                    <a:blip r:embed="rId23">
                       <a:extLst>
                         <a:ext uri="{28A0092B-C50C-407E-A947-70E740481C1C}">
                           <a14:useLocalDpi xmlns:a14="http://schemas.microsoft.com/office/drawing/2010/main" val="0"/>
@@ -1560,38 +1640,22 @@
         <w:rPr>
           <w:color w:val="000000" w:themeColor="text1"/>
         </w:rPr>
-        <w:t>A página d</w:t>
-      </w:r>
-      <w:r>
-        <w:rPr>
-          <w:color w:val="000000" w:themeColor="text1"/>
-        </w:rPr>
-        <w:t xml:space="preserve">a index </w:t>
-      </w:r>
-      <w:r>
-        <w:rPr>
-          <w:color w:val="000000" w:themeColor="text1"/>
-        </w:rPr>
-        <w:t xml:space="preserve"> é aonde faz a</w:t>
-      </w:r>
-      <w:r>
-        <w:rPr>
-          <w:color w:val="000000" w:themeColor="text1"/>
-        </w:rPr>
-        <w:t xml:space="preserve"> conexão com a index do projeto</w:t>
-      </w:r>
-    </w:p>
-    <w:p>
-      <w:pPr>
-        <w:pStyle w:val="Assinatura"/>
-        <w:ind w:left="0"/>
-        <w:rPr>
-          <w:color w:val="000000" w:themeColor="text1"/>
-        </w:rPr>
-      </w:pPr>
-      <w:r>
-        <w:rPr>
-          <w:color w:val="000000" w:themeColor="text1"/>
+        <w:t>A página da index  é aonde faz a conexão com a index do projeto</w:t>
+      </w:r>
+    </w:p>
+    <w:p>
+      <w:pPr>
+        <w:pStyle w:val="Assinatura"/>
+        <w:ind w:left="0"/>
+        <w:rPr>
+          <w:color w:val="000000" w:themeColor="text1"/>
+        </w:rPr>
+      </w:pPr>
+      <w:r>
+        <w:rPr>
+          <w:noProof/>
+          <w:color w:val="000000" w:themeColor="text1"/>
+          <w:lang w:val="pt-BR" w:eastAsia="pt-BR"/>
         </w:rPr>
         <w:drawing>
           <wp:inline distT="0" distB="0" distL="0" distR="0" wp14:anchorId="4E3E9A1E" wp14:editId="200D67DB">
@@ -1609,7 +1673,7 @@
                     <pic:cNvPicPr/>
                   </pic:nvPicPr>
                   <pic:blipFill>
-                    <a:blip r:embed="rId23"/>
+                    <a:blip r:embed="rId24"/>
                     <a:stretch>
                       <a:fillRect/>
                     </a:stretch>
@@ -2009,73 +2073,18 @@
       </w:pPr>
       <w:r>
         <w:rPr>
-          <w:color w:val="000000" w:themeColor="text1"/>
-        </w:rPr>
-        <w:t>A página da</w:t>
-      </w:r>
-      <w:r>
-        <w:rPr>
-          <w:color w:val="000000" w:themeColor="text1"/>
-        </w:rPr>
-        <w:t xml:space="preserve"> leituras</w:t>
-      </w:r>
-      <w:r>
-        <w:rPr>
-          <w:color w:val="000000" w:themeColor="text1"/>
-        </w:rPr>
-        <w:t xml:space="preserve"> é a</w:t>
-      </w:r>
-      <w:r>
-        <w:rPr>
-          <w:color w:val="000000" w:themeColor="text1"/>
-        </w:rPr>
-        <w:t xml:space="preserve">contece as leituras dos dados </w:t>
-      </w:r>
-      <w:r>
-        <w:rPr>
-          <w:color w:val="000000" w:themeColor="text1"/>
-        </w:rPr>
-        <w:t>para mandar para os gráficos pegando dados em tempo real</w:t>
-      </w:r>
-    </w:p>
-    <w:p>
-      <w:pPr>
-        <w:pStyle w:val="Assinatura"/>
-        <w:ind w:left="0"/>
-        <w:rPr>
-          <w:color w:val="000000" w:themeColor="text1"/>
-        </w:rPr>
-      </w:pPr>
-    </w:p>
-    <w:p>
-      <w:pPr>
-        <w:pStyle w:val="Assinatura"/>
-        <w:ind w:left="0"/>
-        <w:rPr>
-          <w:color w:val="000000" w:themeColor="text1"/>
-        </w:rPr>
-      </w:pPr>
-    </w:p>
-    <w:p>
-      <w:pPr>
-        <w:pStyle w:val="Assinatura"/>
-        <w:ind w:left="0"/>
-        <w:rPr>
-          <w:color w:val="000000" w:themeColor="text1"/>
-        </w:rPr>
-      </w:pPr>
-      <w:r>
-        <w:rPr>
-          <w:color w:val="000000" w:themeColor="text1"/>
+          <w:noProof/>
+          <w:color w:val="000000" w:themeColor="text1"/>
+          <w:lang w:val="pt-BR" w:eastAsia="pt-BR"/>
         </w:rPr>
         <w:drawing>
-          <wp:anchor distT="0" distB="0" distL="114300" distR="114300" simplePos="0" relativeHeight="251664384" behindDoc="0" locked="0" layoutInCell="1" allowOverlap="1" wp14:anchorId="2DB567DC">
+          <wp:anchor distT="0" distB="0" distL="114300" distR="114300" simplePos="0" relativeHeight="251664384" behindDoc="0" locked="0" layoutInCell="1" allowOverlap="1" wp14:anchorId="4A9D1D0D" wp14:editId="08705D82">
             <wp:simplePos x="0" y="0"/>
             <wp:positionH relativeFrom="margin">
-              <wp:posOffset>-76200</wp:posOffset>
+              <wp:posOffset>-21609</wp:posOffset>
             </wp:positionH>
             <wp:positionV relativeFrom="paragraph">
-              <wp:posOffset>215900</wp:posOffset>
+              <wp:posOffset>389245</wp:posOffset>
             </wp:positionV>
             <wp:extent cx="5591955" cy="6077798"/>
             <wp:effectExtent l="0" t="0" r="8890" b="0"/>
@@ -2092,7 +2101,7 @@
                     <pic:cNvPicPr/>
                   </pic:nvPicPr>
                   <pic:blipFill>
-                    <a:blip r:embed="rId24">
+                    <a:blip r:embed="rId25">
                       <a:extLst>
                         <a:ext uri="{28A0092B-C50C-407E-A947-70E740481C1C}">
                           <a14:useLocalDpi xmlns:a14="http://schemas.microsoft.com/office/drawing/2010/main" val="0"/>
@@ -2118,6 +2127,20 @@
           </wp:anchor>
         </w:drawing>
       </w:r>
+      <w:r>
+        <w:rPr>
+          <w:color w:val="000000" w:themeColor="text1"/>
+        </w:rPr>
+        <w:t xml:space="preserve">A página da leituras é acontece as leituras dos dados </w:t>
+      </w:r>
+      <w:r>
+        <w:rPr>
+          <w:color w:val="000000" w:themeColor="text1"/>
+        </w:rPr>
+        <w:t>para mandar para os gráficos pegando dados em tempo real</w:t>
+      </w:r>
+      <w:bookmarkStart w:id="0" w:name="_GoBack"/>
+      <w:bookmarkEnd w:id="0"/>
     </w:p>
     <w:p>
       <w:pPr>
@@ -2288,7 +2311,9 @@
       </w:pPr>
       <w:r>
         <w:rPr>
-          <w:color w:val="000000" w:themeColor="text1"/>
+          <w:noProof/>
+          <w:color w:val="000000" w:themeColor="text1"/>
+          <w:lang w:val="pt-BR" w:eastAsia="pt-BR"/>
         </w:rPr>
         <w:drawing>
           <wp:inline distT="0" distB="0" distL="0" distR="0" wp14:anchorId="62534DA4" wp14:editId="3CE1BB9E">
@@ -2306,7 +2331,7 @@
                     <pic:cNvPicPr/>
                   </pic:nvPicPr>
                   <pic:blipFill>
-                    <a:blip r:embed="rId25"/>
+                    <a:blip r:embed="rId26"/>
                     <a:stretch>
                       <a:fillRect/>
                     </a:stretch>
@@ -2346,7 +2371,9 @@
       </w:pPr>
       <w:r>
         <w:rPr>
-          <w:color w:val="000000" w:themeColor="text1"/>
+          <w:noProof/>
+          <w:color w:val="000000" w:themeColor="text1"/>
+          <w:lang w:val="pt-BR" w:eastAsia="pt-BR"/>
         </w:rPr>
         <w:lastRenderedPageBreak/>
         <w:drawing>
@@ -2373,7 +2400,7 @@
                     <pic:cNvPicPr/>
                   </pic:nvPicPr>
                   <pic:blipFill>
-                    <a:blip r:embed="rId26">
+                    <a:blip r:embed="rId27">
                       <a:extLst>
                         <a:ext uri="{28A0092B-C50C-407E-A947-70E740481C1C}">
                           <a14:useLocalDpi xmlns:a14="http://schemas.microsoft.com/office/drawing/2010/main" val="0"/>
@@ -2791,7 +2818,9 @@
       </w:pPr>
       <w:r>
         <w:rPr>
-          <w:color w:val="000000" w:themeColor="text1"/>
+          <w:noProof/>
+          <w:color w:val="000000" w:themeColor="text1"/>
+          <w:lang w:val="pt-BR" w:eastAsia="pt-BR"/>
         </w:rPr>
         <w:drawing>
           <wp:inline distT="0" distB="0" distL="0" distR="0" wp14:anchorId="7DAAB8B6" wp14:editId="6D3261DD">
@@ -2809,7 +2838,7 @@
                     <pic:cNvPicPr/>
                   </pic:nvPicPr>
                   <pic:blipFill>
-                    <a:blip r:embed="rId27"/>
+                    <a:blip r:embed="rId28"/>
                     <a:stretch>
                       <a:fillRect/>
                     </a:stretch>
@@ -2864,7 +2893,9 @@
       </w:pPr>
       <w:r>
         <w:rPr>
-          <w:color w:val="000000" w:themeColor="text1"/>
+          <w:noProof/>
+          <w:color w:val="000000" w:themeColor="text1"/>
+          <w:lang w:val="pt-BR" w:eastAsia="pt-BR"/>
         </w:rPr>
         <w:drawing>
           <wp:anchor distT="0" distB="0" distL="114300" distR="114300" simplePos="0" relativeHeight="251666432" behindDoc="0" locked="0" layoutInCell="1" allowOverlap="1" wp14:anchorId="34533975">
@@ -2890,7 +2921,7 @@
                     <pic:cNvPicPr/>
                   </pic:nvPicPr>
                   <pic:blipFill>
-                    <a:blip r:embed="rId28">
+                    <a:blip r:embed="rId29">
                       <a:extLst>
                         <a:ext uri="{28A0092B-C50C-407E-A947-70E740481C1C}">
                           <a14:useLocalDpi xmlns:a14="http://schemas.microsoft.com/office/drawing/2010/main" val="0"/>
@@ -3083,107 +3114,15 @@
       </w:pPr>
       <w:r>
         <w:rPr>
-          <w:color w:val="000000" w:themeColor="text1"/>
+          <w:noProof/>
+          <w:color w:val="000000" w:themeColor="text1"/>
+          <w:lang w:val="pt-BR" w:eastAsia="pt-BR"/>
         </w:rPr>
         <w:drawing>
           <wp:inline distT="0" distB="0" distL="0" distR="0" wp14:anchorId="18D1E28D" wp14:editId="243C802B">
             <wp:extent cx="5630061" cy="3448531"/>
             <wp:effectExtent l="0" t="0" r="8890" b="0"/>
             <wp:docPr id="27" name="Imagem 27"/>
-            <wp:cNvGraphicFramePr>
-              <a:graphicFrameLocks xmlns:a="http://schemas.openxmlformats.org/drawingml/2006/main" noChangeAspect="1"/>
-            </wp:cNvGraphicFramePr>
-            <a:graphic xmlns:a="http://schemas.openxmlformats.org/drawingml/2006/main">
-              <a:graphicData uri="http://schemas.openxmlformats.org/drawingml/2006/picture">
-                <pic:pic xmlns:pic="http://schemas.openxmlformats.org/drawingml/2006/picture">
-                  <pic:nvPicPr>
-                    <pic:cNvPr id="1" name=""/>
-                    <pic:cNvPicPr/>
-                  </pic:nvPicPr>
-                  <pic:blipFill>
-                    <a:blip r:embed="rId29"/>
-                    <a:stretch>
-                      <a:fillRect/>
-                    </a:stretch>
-                  </pic:blipFill>
-                  <pic:spPr>
-                    <a:xfrm>
-                      <a:off x="0" y="0"/>
-                      <a:ext cx="5630061" cy="3448531"/>
-                    </a:xfrm>
-                    <a:prstGeom prst="rect">
-                      <a:avLst/>
-                    </a:prstGeom>
-                  </pic:spPr>
-                </pic:pic>
-              </a:graphicData>
-            </a:graphic>
-          </wp:inline>
-        </w:drawing>
-      </w:r>
-    </w:p>
-    <w:p>
-      <w:pPr>
-        <w:pStyle w:val="Assinatura"/>
-        <w:ind w:left="0"/>
-        <w:rPr>
-          <w:color w:val="000000" w:themeColor="text1"/>
-        </w:rPr>
-      </w:pPr>
-    </w:p>
-    <w:p>
-      <w:pPr>
-        <w:pStyle w:val="Assinatura"/>
-        <w:ind w:left="0"/>
-        <w:rPr>
-          <w:color w:val="000000" w:themeColor="text1"/>
-        </w:rPr>
-      </w:pPr>
-      <w:r>
-        <w:rPr>
-          <w:color w:val="000000" w:themeColor="text1"/>
-        </w:rPr>
-        <w:t xml:space="preserve">Depois disso voces vão no google e digitem na barra de pesquisa “localhost:3000” que é onde está funcionando o servidor local, caso não apareça no site digite “localhost:3000/site Intituciona/index.html” que é onde se encontra </w:t>
-      </w:r>
-      <w:r>
-        <w:rPr>
-          <w:color w:val="000000" w:themeColor="text1"/>
-        </w:rPr>
-        <w:t>a página html do nosso site</w:t>
-      </w:r>
-    </w:p>
-    <w:p>
-      <w:pPr>
-        <w:pStyle w:val="Assinatura"/>
-        <w:ind w:left="0"/>
-        <w:rPr>
-          <w:color w:val="000000" w:themeColor="text1"/>
-        </w:rPr>
-      </w:pPr>
-      <w:r>
-        <w:rPr>
-          <w:color w:val="000000" w:themeColor="text1"/>
-        </w:rPr>
-        <w:t>E partir dai no terminal roda todas as informações do site</w:t>
-      </w:r>
-    </w:p>
-    <w:p>
-      <w:pPr>
-        <w:pStyle w:val="Assinatura"/>
-        <w:ind w:left="0"/>
-        <w:rPr>
-          <w:color w:val="000000" w:themeColor="text1"/>
-        </w:rPr>
-      </w:pPr>
-      <w:r>
-        <w:rPr>
-          <w:color w:val="000000" w:themeColor="text1"/>
-        </w:rPr>
-        <w:drawing>
-          <wp:inline distT="0" distB="0" distL="0" distR="0" wp14:anchorId="665A0BCB" wp14:editId="7CCBAE75">
-            <wp:extent cx="6645910" cy="2493010"/>
-            <wp:effectExtent l="0" t="0" r="2540" b="2540"/>
-            <wp:docPr id="28" name="Imagem 28"/>
             <wp:cNvGraphicFramePr>
               <a:graphicFrameLocks xmlns:a="http://schemas.openxmlformats.org/drawingml/2006/main" noChangeAspect="1"/>
             </wp:cNvGraphicFramePr>
@@ -3203,7 +3142,7 @@
                   <pic:spPr>
                     <a:xfrm>
                       <a:off x="0" y="0"/>
-                      <a:ext cx="6645910" cy="2493010"/>
+                      <a:ext cx="5630061" cy="3448531"/>
                     </a:xfrm>
                     <a:prstGeom prst="rect">
                       <a:avLst/>
@@ -3233,165 +3172,53 @@
           <w:color w:val="000000" w:themeColor="text1"/>
         </w:rPr>
       </w:pPr>
-    </w:p>
-    <w:p>
-      <w:pPr>
-        <w:pStyle w:val="Assinatura"/>
-        <w:ind w:left="0"/>
-        <w:rPr>
-          <w:color w:val="000000" w:themeColor="text1"/>
-        </w:rPr>
-      </w:pPr>
-    </w:p>
-    <w:p>
-      <w:pPr>
-        <w:pStyle w:val="Assinatura"/>
-        <w:ind w:left="0"/>
-        <w:rPr>
-          <w:color w:val="000000" w:themeColor="text1"/>
-        </w:rPr>
-      </w:pPr>
-    </w:p>
-    <w:p>
-      <w:pPr>
-        <w:pStyle w:val="Assinatura"/>
-        <w:ind w:left="0"/>
-        <w:rPr>
-          <w:color w:val="000000" w:themeColor="text1"/>
-        </w:rPr>
-      </w:pPr>
-    </w:p>
-    <w:p>
-      <w:pPr>
-        <w:pStyle w:val="Assinatura"/>
-        <w:ind w:left="0"/>
-        <w:rPr>
-          <w:color w:val="000000" w:themeColor="text1"/>
-        </w:rPr>
-      </w:pPr>
-    </w:p>
-    <w:p>
-      <w:pPr>
-        <w:pStyle w:val="Assinatura"/>
-        <w:ind w:left="0"/>
-        <w:rPr>
-          <w:color w:val="000000" w:themeColor="text1"/>
-        </w:rPr>
-      </w:pPr>
-    </w:p>
-    <w:p>
-      <w:pPr>
-        <w:pStyle w:val="Assinatura"/>
-        <w:ind w:left="0"/>
-        <w:rPr>
-          <w:color w:val="000000" w:themeColor="text1"/>
-        </w:rPr>
-      </w:pPr>
-    </w:p>
-    <w:p>
-      <w:pPr>
-        <w:pStyle w:val="Assinatura"/>
-        <w:ind w:left="0"/>
-        <w:rPr>
-          <w:color w:val="000000" w:themeColor="text1"/>
-        </w:rPr>
-      </w:pPr>
-    </w:p>
-    <w:p>
-      <w:pPr>
-        <w:pStyle w:val="Assinatura"/>
-        <w:ind w:left="0"/>
-        <w:rPr>
-          <w:color w:val="000000" w:themeColor="text1"/>
-        </w:rPr>
-      </w:pPr>
-    </w:p>
-    <w:p>
-      <w:pPr>
-        <w:pStyle w:val="Assinatura"/>
-        <w:ind w:left="0"/>
-        <w:rPr>
-          <w:color w:val="000000" w:themeColor="text1"/>
-        </w:rPr>
-      </w:pPr>
-    </w:p>
-    <w:p>
-      <w:pPr>
-        <w:pStyle w:val="Assinatura"/>
-        <w:ind w:left="0"/>
-        <w:rPr>
-          <w:color w:val="000000" w:themeColor="text1"/>
-        </w:rPr>
-      </w:pPr>
-    </w:p>
-    <w:p>
-      <w:pPr>
-        <w:pStyle w:val="Assinatura"/>
-        <w:ind w:left="0"/>
-        <w:rPr>
-          <w:color w:val="000000" w:themeColor="text1"/>
-        </w:rPr>
-      </w:pPr>
-    </w:p>
-    <w:p>
-      <w:pPr>
-        <w:pStyle w:val="Assinatura"/>
-        <w:ind w:left="0"/>
-        <w:rPr>
-          <w:color w:val="000000" w:themeColor="text1"/>
-        </w:rPr>
-      </w:pPr>
-    </w:p>
-    <w:p>
-      <w:pPr>
-        <w:pStyle w:val="Assinatura"/>
-        <w:ind w:left="0"/>
-        <w:rPr>
-          <w:color w:val="000000" w:themeColor="text1"/>
-        </w:rPr>
-      </w:pPr>
-    </w:p>
-    <w:p>
-      <w:pPr>
-        <w:pStyle w:val="Assinatura"/>
-        <w:ind w:left="0"/>
-        <w:rPr>
-          <w:color w:val="000000" w:themeColor="text1"/>
-        </w:rPr>
-      </w:pPr>
-    </w:p>
-    <w:p>
-      <w:pPr>
-        <w:pStyle w:val="Assinatura"/>
-        <w:ind w:left="0"/>
-        <w:rPr>
-          <w:color w:val="000000" w:themeColor="text1"/>
-        </w:rPr>
-      </w:pPr>
-      <w:r>
-        <w:rPr>
-          <w:color w:val="000000" w:themeColor="text1"/>
-        </w:rPr>
-        <w:t>Os dados do cadastro e do login se fores efetuados corretamente aparecem no terminal támbem</w:t>
-      </w:r>
-    </w:p>
-    <w:p>
-      <w:pPr>
-        <w:pStyle w:val="Assinatura"/>
-        <w:ind w:left="0"/>
-        <w:rPr>
-          <w:color w:val="000000" w:themeColor="text1"/>
-        </w:rPr>
-      </w:pPr>
-      <w:r>
-        <w:rPr>
-          <w:color w:val="000000" w:themeColor="text1"/>
+      <w:r>
+        <w:rPr>
+          <w:color w:val="000000" w:themeColor="text1"/>
+        </w:rPr>
+        <w:t xml:space="preserve">Depois disso voces vão no google e digitem na barra de pesquisa “localhost:3000” que é onde está funcionando o servidor local, caso não apareça no site digite “localhost:3000/site Intituciona/index.html” que é onde se encontra </w:t>
+      </w:r>
+      <w:r>
+        <w:rPr>
+          <w:color w:val="000000" w:themeColor="text1"/>
+        </w:rPr>
+        <w:t>a página html do nosso site</w:t>
+      </w:r>
+    </w:p>
+    <w:p>
+      <w:pPr>
+        <w:pStyle w:val="Assinatura"/>
+        <w:ind w:left="0"/>
+        <w:rPr>
+          <w:color w:val="000000" w:themeColor="text1"/>
+        </w:rPr>
+      </w:pPr>
+      <w:r>
+        <w:rPr>
+          <w:color w:val="000000" w:themeColor="text1"/>
+        </w:rPr>
+        <w:t>E partir dai no terminal roda todas as informações do site</w:t>
+      </w:r>
+    </w:p>
+    <w:p>
+      <w:pPr>
+        <w:pStyle w:val="Assinatura"/>
+        <w:ind w:left="0"/>
+        <w:rPr>
+          <w:color w:val="000000" w:themeColor="text1"/>
+        </w:rPr>
+      </w:pPr>
+      <w:r>
+        <w:rPr>
+          <w:noProof/>
+          <w:color w:val="000000" w:themeColor="text1"/>
+          <w:lang w:val="pt-BR" w:eastAsia="pt-BR"/>
         </w:rPr>
         <w:drawing>
-          <wp:inline distT="0" distB="0" distL="0" distR="0" wp14:anchorId="001124B3" wp14:editId="400B5D7F">
-            <wp:extent cx="5687219" cy="371527"/>
-            <wp:effectExtent l="0" t="0" r="0" b="9525"/>
-            <wp:docPr id="29" name="Imagem 29"/>
+          <wp:inline distT="0" distB="0" distL="0" distR="0" wp14:anchorId="665A0BCB" wp14:editId="7CCBAE75">
+            <wp:extent cx="6645910" cy="2493010"/>
+            <wp:effectExtent l="0" t="0" r="2540" b="2540"/>
+            <wp:docPr id="28" name="Imagem 28"/>
             <wp:cNvGraphicFramePr>
               <a:graphicFrameLocks xmlns:a="http://schemas.openxmlformats.org/drawingml/2006/main" noChangeAspect="1"/>
             </wp:cNvGraphicFramePr>
@@ -3411,7 +3238,7 @@
                   <pic:spPr>
                     <a:xfrm>
                       <a:off x="0" y="0"/>
-                      <a:ext cx="5687219" cy="371527"/>
+                      <a:ext cx="6645910" cy="2493010"/>
                     </a:xfrm>
                     <a:prstGeom prst="rect">
                       <a:avLst/>
@@ -3450,39 +3277,158 @@
           <w:color w:val="000000" w:themeColor="text1"/>
         </w:rPr>
       </w:pPr>
-      <w:r>
-        <w:rPr>
-          <w:color w:val="000000" w:themeColor="text1"/>
-        </w:rPr>
-        <w:t>A pasta mais importante para a conexão dos gráficos é projeto_ node_local</w:t>
-      </w:r>
-    </w:p>
-    <w:p>
-      <w:pPr>
-        <w:pStyle w:val="Assinatura"/>
-        <w:ind w:left="0"/>
-        <w:rPr>
-          <w:color w:val="000000" w:themeColor="text1"/>
-        </w:rPr>
-      </w:pPr>
-    </w:p>
-    <w:p>
-      <w:pPr>
-        <w:pStyle w:val="Assinatura"/>
-        <w:ind w:left="0"/>
-        <w:rPr>
-          <w:color w:val="000000" w:themeColor="text1"/>
-        </w:rPr>
-      </w:pPr>
-      <w:r>
-        <w:rPr>
-          <w:color w:val="000000" w:themeColor="text1"/>
+    </w:p>
+    <w:p>
+      <w:pPr>
+        <w:pStyle w:val="Assinatura"/>
+        <w:ind w:left="0"/>
+        <w:rPr>
+          <w:color w:val="000000" w:themeColor="text1"/>
+        </w:rPr>
+      </w:pPr>
+    </w:p>
+    <w:p>
+      <w:pPr>
+        <w:pStyle w:val="Assinatura"/>
+        <w:ind w:left="0"/>
+        <w:rPr>
+          <w:color w:val="000000" w:themeColor="text1"/>
+        </w:rPr>
+      </w:pPr>
+    </w:p>
+    <w:p>
+      <w:pPr>
+        <w:pStyle w:val="Assinatura"/>
+        <w:ind w:left="0"/>
+        <w:rPr>
+          <w:color w:val="000000" w:themeColor="text1"/>
+        </w:rPr>
+      </w:pPr>
+    </w:p>
+    <w:p>
+      <w:pPr>
+        <w:pStyle w:val="Assinatura"/>
+        <w:ind w:left="0"/>
+        <w:rPr>
+          <w:color w:val="000000" w:themeColor="text1"/>
+        </w:rPr>
+      </w:pPr>
+    </w:p>
+    <w:p>
+      <w:pPr>
+        <w:pStyle w:val="Assinatura"/>
+        <w:ind w:left="0"/>
+        <w:rPr>
+          <w:color w:val="000000" w:themeColor="text1"/>
+        </w:rPr>
+      </w:pPr>
+    </w:p>
+    <w:p>
+      <w:pPr>
+        <w:pStyle w:val="Assinatura"/>
+        <w:ind w:left="0"/>
+        <w:rPr>
+          <w:color w:val="000000" w:themeColor="text1"/>
+        </w:rPr>
+      </w:pPr>
+    </w:p>
+    <w:p>
+      <w:pPr>
+        <w:pStyle w:val="Assinatura"/>
+        <w:ind w:left="0"/>
+        <w:rPr>
+          <w:color w:val="000000" w:themeColor="text1"/>
+        </w:rPr>
+      </w:pPr>
+    </w:p>
+    <w:p>
+      <w:pPr>
+        <w:pStyle w:val="Assinatura"/>
+        <w:ind w:left="0"/>
+        <w:rPr>
+          <w:color w:val="000000" w:themeColor="text1"/>
+        </w:rPr>
+      </w:pPr>
+    </w:p>
+    <w:p>
+      <w:pPr>
+        <w:pStyle w:val="Assinatura"/>
+        <w:ind w:left="0"/>
+        <w:rPr>
+          <w:color w:val="000000" w:themeColor="text1"/>
+        </w:rPr>
+      </w:pPr>
+    </w:p>
+    <w:p>
+      <w:pPr>
+        <w:pStyle w:val="Assinatura"/>
+        <w:ind w:left="0"/>
+        <w:rPr>
+          <w:color w:val="000000" w:themeColor="text1"/>
+        </w:rPr>
+      </w:pPr>
+    </w:p>
+    <w:p>
+      <w:pPr>
+        <w:pStyle w:val="Assinatura"/>
+        <w:ind w:left="0"/>
+        <w:rPr>
+          <w:color w:val="000000" w:themeColor="text1"/>
+        </w:rPr>
+      </w:pPr>
+    </w:p>
+    <w:p>
+      <w:pPr>
+        <w:pStyle w:val="Assinatura"/>
+        <w:ind w:left="0"/>
+        <w:rPr>
+          <w:color w:val="000000" w:themeColor="text1"/>
+        </w:rPr>
+      </w:pPr>
+    </w:p>
+    <w:p>
+      <w:pPr>
+        <w:pStyle w:val="Assinatura"/>
+        <w:ind w:left="0"/>
+        <w:rPr>
+          <w:color w:val="000000" w:themeColor="text1"/>
+        </w:rPr>
+      </w:pPr>
+    </w:p>
+    <w:p>
+      <w:pPr>
+        <w:pStyle w:val="Assinatura"/>
+        <w:ind w:left="0"/>
+        <w:rPr>
+          <w:color w:val="000000" w:themeColor="text1"/>
+        </w:rPr>
+      </w:pPr>
+      <w:r>
+        <w:rPr>
+          <w:color w:val="000000" w:themeColor="text1"/>
+        </w:rPr>
+        <w:t>Os dados do cadastro e do login se fores efetuados corretamente aparecem no terminal támbem</w:t>
+      </w:r>
+    </w:p>
+    <w:p>
+      <w:pPr>
+        <w:pStyle w:val="Assinatura"/>
+        <w:ind w:left="0"/>
+        <w:rPr>
+          <w:color w:val="000000" w:themeColor="text1"/>
+        </w:rPr>
+      </w:pPr>
+      <w:r>
+        <w:rPr>
+          <w:noProof/>
+          <w:color w:val="000000" w:themeColor="text1"/>
+          <w:lang w:val="pt-BR" w:eastAsia="pt-BR"/>
         </w:rPr>
         <w:drawing>
-          <wp:inline distT="0" distB="0" distL="0" distR="0" wp14:anchorId="725DC55B" wp14:editId="4D02D519">
-            <wp:extent cx="5268060" cy="123842"/>
-            <wp:effectExtent l="0" t="0" r="8890" b="9525"/>
-            <wp:docPr id="30" name="Imagem 30"/>
+          <wp:inline distT="0" distB="0" distL="0" distR="0" wp14:anchorId="001124B3" wp14:editId="400B5D7F">
+            <wp:extent cx="5687219" cy="371527"/>
+            <wp:effectExtent l="0" t="0" r="0" b="9525"/>
+            <wp:docPr id="29" name="Imagem 29"/>
             <wp:cNvGraphicFramePr>
               <a:graphicFrameLocks xmlns:a="http://schemas.openxmlformats.org/drawingml/2006/main" noChangeAspect="1"/>
             </wp:cNvGraphicFramePr>
@@ -3502,7 +3448,7 @@
                   <pic:spPr>
                     <a:xfrm>
                       <a:off x="0" y="0"/>
-                      <a:ext cx="5268060" cy="123842"/>
+                      <a:ext cx="5687219" cy="371527"/>
                     </a:xfrm>
                     <a:prstGeom prst="rect">
                       <a:avLst/>
@@ -3523,45 +3469,59 @@
           <w:color w:val="000000" w:themeColor="text1"/>
         </w:rPr>
       </w:pPr>
-      <w:r>
-        <w:rPr>
-          <w:color w:val="000000" w:themeColor="text1"/>
-        </w:rPr>
-        <w:t>Ela quem tem o arquivo em js que faz a escuta com o arduino e traz as informações</w:t>
-      </w:r>
-    </w:p>
-    <w:p>
-      <w:pPr>
-        <w:pStyle w:val="Assinatura"/>
-        <w:ind w:left="0"/>
-        <w:rPr>
-          <w:color w:val="000000" w:themeColor="text1"/>
-        </w:rPr>
-      </w:pPr>
-      <w:r>
-        <w:rPr>
-          <w:color w:val="000000" w:themeColor="text1"/>
-        </w:rPr>
-        <w:t>Para iniciar a escuta vá no terminar e digite “npm i” e depois “npm start”</w:t>
-      </w:r>
-    </w:p>
-    <w:p>
-      <w:pPr>
-        <w:pStyle w:val="Assinatura"/>
-        <w:ind w:left="0"/>
-        <w:rPr>
-          <w:color w:val="000000" w:themeColor="text1"/>
-        </w:rPr>
-      </w:pPr>
-      <w:r>
-        <w:rPr>
-          <w:color w:val="000000" w:themeColor="text1"/>
+    </w:p>
+    <w:p>
+      <w:pPr>
+        <w:pStyle w:val="Assinatura"/>
+        <w:ind w:left="0"/>
+        <w:rPr>
+          <w:color w:val="000000" w:themeColor="text1"/>
+        </w:rPr>
+      </w:pPr>
+    </w:p>
+    <w:p>
+      <w:pPr>
+        <w:pStyle w:val="Assinatura"/>
+        <w:ind w:left="0"/>
+        <w:rPr>
+          <w:color w:val="000000" w:themeColor="text1"/>
+        </w:rPr>
+      </w:pPr>
+      <w:r>
+        <w:rPr>
+          <w:color w:val="000000" w:themeColor="text1"/>
+        </w:rPr>
+        <w:t>A pasta mais importante para a conexão dos gráficos é projeto_ node_local</w:t>
+      </w:r>
+    </w:p>
+    <w:p>
+      <w:pPr>
+        <w:pStyle w:val="Assinatura"/>
+        <w:ind w:left="0"/>
+        <w:rPr>
+          <w:color w:val="000000" w:themeColor="text1"/>
+        </w:rPr>
+      </w:pPr>
+    </w:p>
+    <w:p>
+      <w:pPr>
+        <w:pStyle w:val="Assinatura"/>
+        <w:ind w:left="0"/>
+        <w:rPr>
+          <w:color w:val="000000" w:themeColor="text1"/>
+        </w:rPr>
+      </w:pPr>
+      <w:r>
+        <w:rPr>
+          <w:noProof/>
+          <w:color w:val="000000" w:themeColor="text1"/>
+          <w:lang w:val="pt-BR" w:eastAsia="pt-BR"/>
         </w:rPr>
         <w:drawing>
-          <wp:inline distT="0" distB="0" distL="0" distR="0" wp14:anchorId="4F48D4CD" wp14:editId="0D1E06C3">
-            <wp:extent cx="6645910" cy="4651375"/>
-            <wp:effectExtent l="0" t="0" r="2540" b="0"/>
-            <wp:docPr id="31" name="Imagem 31"/>
+          <wp:inline distT="0" distB="0" distL="0" distR="0" wp14:anchorId="725DC55B" wp14:editId="4D02D519">
+            <wp:extent cx="5268060" cy="123842"/>
+            <wp:effectExtent l="0" t="0" r="8890" b="9525"/>
+            <wp:docPr id="30" name="Imagem 30"/>
             <wp:cNvGraphicFramePr>
               <a:graphicFrameLocks xmlns:a="http://schemas.openxmlformats.org/drawingml/2006/main" noChangeAspect="1"/>
             </wp:cNvGraphicFramePr>
@@ -3581,6 +3541,87 @@
                   <pic:spPr>
                     <a:xfrm>
                       <a:off x="0" y="0"/>
+                      <a:ext cx="5268060" cy="123842"/>
+                    </a:xfrm>
+                    <a:prstGeom prst="rect">
+                      <a:avLst/>
+                    </a:prstGeom>
+                  </pic:spPr>
+                </pic:pic>
+              </a:graphicData>
+            </a:graphic>
+          </wp:inline>
+        </w:drawing>
+      </w:r>
+    </w:p>
+    <w:p>
+      <w:pPr>
+        <w:pStyle w:val="Assinatura"/>
+        <w:ind w:left="0"/>
+        <w:rPr>
+          <w:color w:val="000000" w:themeColor="text1"/>
+        </w:rPr>
+      </w:pPr>
+      <w:r>
+        <w:rPr>
+          <w:color w:val="000000" w:themeColor="text1"/>
+        </w:rPr>
+        <w:t>Ela quem tem o arquivo em js que faz a escuta com o arduino e traz as informações</w:t>
+      </w:r>
+    </w:p>
+    <w:p>
+      <w:pPr>
+        <w:pStyle w:val="Assinatura"/>
+        <w:ind w:left="0"/>
+        <w:rPr>
+          <w:color w:val="000000" w:themeColor="text1"/>
+        </w:rPr>
+      </w:pPr>
+      <w:r>
+        <w:rPr>
+          <w:color w:val="000000" w:themeColor="text1"/>
+        </w:rPr>
+        <w:t>Para iniciar a escuta vá no terminar e digite “npm i” e depois “npm start”</w:t>
+      </w:r>
+    </w:p>
+    <w:p>
+      <w:pPr>
+        <w:pStyle w:val="Assinatura"/>
+        <w:ind w:left="0"/>
+        <w:rPr>
+          <w:color w:val="000000" w:themeColor="text1"/>
+        </w:rPr>
+      </w:pPr>
+      <w:r>
+        <w:rPr>
+          <w:noProof/>
+          <w:color w:val="000000" w:themeColor="text1"/>
+          <w:lang w:val="pt-BR" w:eastAsia="pt-BR"/>
+        </w:rPr>
+        <w:drawing>
+          <wp:inline distT="0" distB="0" distL="0" distR="0" wp14:anchorId="4F48D4CD" wp14:editId="0D1E06C3">
+            <wp:extent cx="6645910" cy="4651375"/>
+            <wp:effectExtent l="0" t="0" r="2540" b="0"/>
+            <wp:docPr id="31" name="Imagem 31"/>
+            <wp:cNvGraphicFramePr>
+              <a:graphicFrameLocks xmlns:a="http://schemas.openxmlformats.org/drawingml/2006/main" noChangeAspect="1"/>
+            </wp:cNvGraphicFramePr>
+            <a:graphic xmlns:a="http://schemas.openxmlformats.org/drawingml/2006/main">
+              <a:graphicData uri="http://schemas.openxmlformats.org/drawingml/2006/picture">
+                <pic:pic xmlns:pic="http://schemas.openxmlformats.org/drawingml/2006/picture">
+                  <pic:nvPicPr>
+                    <pic:cNvPr id="1" name=""/>
+                    <pic:cNvPicPr/>
+                  </pic:nvPicPr>
+                  <pic:blipFill>
+                    <a:blip r:embed="rId34"/>
+                    <a:stretch>
+                      <a:fillRect/>
+                    </a:stretch>
+                  </pic:blipFill>
+                  <pic:spPr>
+                    <a:xfrm>
+                      <a:off x="0" y="0"/>
                       <a:ext cx="6645910" cy="4651375"/>
                     </a:xfrm>
                     <a:prstGeom prst="rect">
@@ -3784,7 +3825,9 @@
       </w:pPr>
       <w:r>
         <w:rPr>
-          <w:color w:val="000000" w:themeColor="text1"/>
+          <w:noProof/>
+          <w:color w:val="000000" w:themeColor="text1"/>
+          <w:lang w:val="pt-BR" w:eastAsia="pt-BR"/>
         </w:rPr>
         <w:drawing>
           <wp:anchor distT="0" distB="0" distL="114300" distR="114300" simplePos="0" relativeHeight="251667456" behindDoc="1" locked="0" layoutInCell="1" allowOverlap="1" wp14:anchorId="0C816C70">
@@ -3810,7 +3853,7 @@
                     <pic:cNvPicPr/>
                   </pic:nvPicPr>
                   <pic:blipFill>
-                    <a:blip r:embed="rId34">
+                    <a:blip r:embed="rId35">
                       <a:extLst>
                         <a:ext uri="{28A0092B-C50C-407E-A947-70E740481C1C}">
                           <a14:useLocalDpi xmlns:a14="http://schemas.microsoft.com/office/drawing/2010/main" val="0"/>
@@ -3874,6 +3917,10 @@
         <w:ind w:firstLine="720"/>
       </w:pPr>
       <w:r>
+        <w:rPr>
+          <w:noProof/>
+          <w:lang w:val="pt-BR" w:eastAsia="pt-BR"/>
+        </w:rPr>
         <w:lastRenderedPageBreak/>
         <w:drawing>
           <wp:anchor distT="0" distB="0" distL="114300" distR="114300" simplePos="0" relativeHeight="251668480" behindDoc="0" locked="0" layoutInCell="1" allowOverlap="1" wp14:anchorId="47A2F108">
@@ -3899,7 +3946,7 @@
                     <pic:cNvPicPr/>
                   </pic:nvPicPr>
                   <pic:blipFill>
-                    <a:blip r:embed="rId35">
+                    <a:blip r:embed="rId36">
                       <a:extLst>
                         <a:ext uri="{28A0092B-C50C-407E-A947-70E740481C1C}">
                           <a14:useLocalDpi xmlns:a14="http://schemas.microsoft.com/office/drawing/2010/main" val="0"/>
@@ -3946,7 +3993,288 @@
           <w:bCs/>
           <w:color w:val="auto"/>
         </w:rPr>
-        <w:t>As ultimas linas como podem ver é como vamos gerar os dados sem o arduino estar conecado, gerando número “aleatórios”</w:t>
+        <w:t>As ultimas lin</w:t>
+      </w:r>
+      <w:r>
+        <w:rPr>
+          <w:b/>
+          <w:bCs/>
+          <w:color w:val="auto"/>
+        </w:rPr>
+        <w:t>h</w:t>
+      </w:r>
+      <w:r>
+        <w:rPr>
+          <w:b/>
+          <w:bCs/>
+          <w:color w:val="auto"/>
+        </w:rPr>
+        <w:t>as como podem ver é c</w:t>
+      </w:r>
+      <w:r>
+        <w:rPr>
+          <w:b/>
+          <w:bCs/>
+          <w:color w:val="auto"/>
+        </w:rPr>
+        <w:t>omo vamos gerar os dados sem o a</w:t>
+      </w:r>
+      <w:r>
+        <w:rPr>
+          <w:b/>
+          <w:bCs/>
+          <w:color w:val="auto"/>
+        </w:rPr>
+        <w:t>rduino estar conecado, gerando número “aleatórios”</w:t>
+      </w:r>
+    </w:p>
+    <w:p>
+      <w:pPr>
+        <w:rPr>
+          <w:b/>
+          <w:bCs/>
+          <w:color w:val="auto"/>
+          <w:u w:val="single"/>
+        </w:rPr>
+      </w:pPr>
+    </w:p>
+    <w:p>
+      <w:pPr>
+        <w:rPr>
+          <w:b/>
+          <w:bCs/>
+          <w:color w:val="auto"/>
+        </w:rPr>
+      </w:pPr>
+    </w:p>
+    <w:p>
+      <w:pPr>
+        <w:rPr>
+          <w:b/>
+          <w:bCs/>
+          <w:color w:val="auto"/>
+        </w:rPr>
+      </w:pPr>
+    </w:p>
+    <w:p>
+      <w:pPr>
+        <w:rPr>
+          <w:b/>
+          <w:bCs/>
+          <w:color w:val="auto"/>
+        </w:rPr>
+      </w:pPr>
+    </w:p>
+    <w:p>
+      <w:pPr>
+        <w:rPr>
+          <w:b/>
+          <w:bCs/>
+          <w:color w:val="auto"/>
+        </w:rPr>
+      </w:pPr>
+    </w:p>
+    <w:p>
+      <w:pPr>
+        <w:rPr>
+          <w:b/>
+          <w:bCs/>
+          <w:color w:val="auto"/>
+        </w:rPr>
+      </w:pPr>
+    </w:p>
+    <w:p>
+      <w:pPr>
+        <w:rPr>
+          <w:b/>
+          <w:bCs/>
+          <w:color w:val="auto"/>
+        </w:rPr>
+      </w:pPr>
+    </w:p>
+    <w:p>
+      <w:pPr>
+        <w:rPr>
+          <w:b/>
+          <w:bCs/>
+          <w:color w:val="auto"/>
+        </w:rPr>
+      </w:pPr>
+    </w:p>
+    <w:p>
+      <w:pPr>
+        <w:rPr>
+          <w:b/>
+          <w:bCs/>
+          <w:color w:val="auto"/>
+        </w:rPr>
+      </w:pPr>
+    </w:p>
+    <w:p>
+      <w:pPr>
+        <w:rPr>
+          <w:b/>
+          <w:bCs/>
+          <w:color w:val="auto"/>
+        </w:rPr>
+      </w:pPr>
+      <w:r>
+        <w:rPr>
+          <w:b/>
+          <w:bCs/>
+          <w:color w:val="auto"/>
+        </w:rPr>
+        <w:t>Após dar npm i ele baixa os pacotes os seguintes pacotes que atualizam as versões dos pacotes instalados para a conexão</w:t>
+      </w:r>
+    </w:p>
+    <w:p>
+      <w:pPr>
+        <w:rPr>
+          <w:b/>
+          <w:bCs/>
+          <w:color w:val="auto"/>
+        </w:rPr>
+      </w:pPr>
+      <w:r>
+        <w:rPr>
+          <w:noProof/>
+          <w:lang w:val="pt-BR" w:eastAsia="pt-BR"/>
+        </w:rPr>
+        <w:drawing>
+          <wp:inline distT="0" distB="0" distL="0" distR="0" wp14:anchorId="022C5FC9" wp14:editId="2AEB10CC">
+            <wp:extent cx="5962650" cy="514350"/>
+            <wp:effectExtent l="0" t="0" r="0" b="0"/>
+            <wp:docPr id="14" name="Imagem 14"/>
+            <wp:cNvGraphicFramePr>
+              <a:graphicFrameLocks xmlns:a="http://schemas.openxmlformats.org/drawingml/2006/main" noChangeAspect="1"/>
+            </wp:cNvGraphicFramePr>
+            <a:graphic xmlns:a="http://schemas.openxmlformats.org/drawingml/2006/main">
+              <a:graphicData uri="http://schemas.openxmlformats.org/drawingml/2006/picture">
+                <pic:pic xmlns:pic="http://schemas.openxmlformats.org/drawingml/2006/picture">
+                  <pic:nvPicPr>
+                    <pic:cNvPr id="1" name=""/>
+                    <pic:cNvPicPr/>
+                  </pic:nvPicPr>
+                  <pic:blipFill>
+                    <a:blip r:embed="rId37"/>
+                    <a:stretch>
+                      <a:fillRect/>
+                    </a:stretch>
+                  </pic:blipFill>
+                  <pic:spPr>
+                    <a:xfrm>
+                      <a:off x="0" y="0"/>
+                      <a:ext cx="5962650" cy="514350"/>
+                    </a:xfrm>
+                    <a:prstGeom prst="rect">
+                      <a:avLst/>
+                    </a:prstGeom>
+                  </pic:spPr>
+                </pic:pic>
+              </a:graphicData>
+            </a:graphic>
+          </wp:inline>
+        </w:drawing>
+      </w:r>
+    </w:p>
+    <w:p>
+      <w:pPr>
+        <w:rPr>
+          <w:b/>
+          <w:color w:val="auto"/>
+        </w:rPr>
+      </w:pPr>
+      <w:r>
+        <w:rPr>
+          <w:b/>
+          <w:color w:val="auto"/>
+        </w:rPr>
+        <w:t>O npm start inicia a escu</w:t>
+      </w:r>
+      <w:r>
+        <w:rPr>
+          <w:b/>
+          <w:color w:val="auto"/>
+        </w:rPr>
+        <w:t>ta</w:t>
+      </w:r>
+      <w:r>
+        <w:rPr>
+          <w:b/>
+          <w:color w:val="auto"/>
+        </w:rPr>
+        <w:t xml:space="preserve"> com o arduino </w:t>
+      </w:r>
+    </w:p>
+    <w:p>
+      <w:pPr>
+        <w:rPr>
+          <w:b/>
+          <w:color w:val="auto"/>
+        </w:rPr>
+      </w:pPr>
+      <w:r>
+        <w:rPr>
+          <w:noProof/>
+          <w:lang w:val="pt-BR" w:eastAsia="pt-BR"/>
+        </w:rPr>
+        <w:drawing>
+          <wp:inline distT="0" distB="0" distL="0" distR="0" wp14:anchorId="79980C14" wp14:editId="79FDBF41">
+            <wp:extent cx="6343650" cy="1333500"/>
+            <wp:effectExtent l="0" t="0" r="0" b="0"/>
+            <wp:docPr id="18" name="Imagem 18"/>
+            <wp:cNvGraphicFramePr>
+              <a:graphicFrameLocks xmlns:a="http://schemas.openxmlformats.org/drawingml/2006/main" noChangeAspect="1"/>
+            </wp:cNvGraphicFramePr>
+            <a:graphic xmlns:a="http://schemas.openxmlformats.org/drawingml/2006/main">
+              <a:graphicData uri="http://schemas.openxmlformats.org/drawingml/2006/picture">
+                <pic:pic xmlns:pic="http://schemas.openxmlformats.org/drawingml/2006/picture">
+                  <pic:nvPicPr>
+                    <pic:cNvPr id="1" name=""/>
+                    <pic:cNvPicPr/>
+                  </pic:nvPicPr>
+                  <pic:blipFill>
+                    <a:blip r:embed="rId38"/>
+                    <a:stretch>
+                      <a:fillRect/>
+                    </a:stretch>
+                  </pic:blipFill>
+                  <pic:spPr>
+                    <a:xfrm>
+                      <a:off x="0" y="0"/>
+                      <a:ext cx="6343650" cy="1333500"/>
+                    </a:xfrm>
+                    <a:prstGeom prst="rect">
+                      <a:avLst/>
+                    </a:prstGeom>
+                  </pic:spPr>
+                </pic:pic>
+              </a:graphicData>
+            </a:graphic>
+          </wp:inline>
+        </w:drawing>
+      </w:r>
+    </w:p>
+    <w:p>
+      <w:pPr>
+        <w:rPr>
+          <w:b/>
+          <w:color w:val="auto"/>
+        </w:rPr>
+      </w:pPr>
+      <w:r>
+        <w:rPr>
+          <w:b/>
+          <w:color w:val="auto"/>
+        </w:rPr>
+        <w:t>Recebendo todos os dados e enviando para o banco de dados na nuvem</w:t>
+      </w:r>
+      <w:r>
+        <w:rPr>
+          <w:b/>
+          <w:color w:val="auto"/>
+        </w:rPr>
+        <w:t xml:space="preserve"> </w:t>
       </w:r>
     </w:p>
     <w:p/>
@@ -3957,7 +4285,6 @@
     <w:p/>
     <w:p/>
     <w:p/>
-    <w:p/>
     <w:p>
       <w:pPr>
         <w:ind w:left="0"/>
@@ -3969,7 +4296,10 @@
           <w:szCs w:val="28"/>
         </w:rPr>
       </w:pPr>
-      <w:r>
+    </w:p>
+    <w:p>
+      <w:pPr>
+        <w:ind w:left="0"/>
         <w:rPr>
           <w:b/>
           <w:bCs/>
@@ -3977,8 +4307,7 @@
           <w:sz w:val="28"/>
           <w:szCs w:val="28"/>
         </w:rPr>
-        <w:t>Outra coisa extremamente importante para a validação de cadastro e login é diferente da tradiconal também justamente porque todas as informações são upadas para a nuvem</w:t>
-      </w:r>
+      </w:pPr>
     </w:p>
     <w:p>
       <w:pPr>
@@ -3991,7 +4320,10 @@
           <w:szCs w:val="28"/>
         </w:rPr>
       </w:pPr>
-      <w:r>
+    </w:p>
+    <w:p>
+      <w:pPr>
+        <w:ind w:left="0"/>
         <w:rPr>
           <w:b/>
           <w:bCs/>
@@ -3999,8 +4331,7 @@
           <w:sz w:val="28"/>
           <w:szCs w:val="28"/>
         </w:rPr>
-        <w:t>Validação cadastro:</w:t>
-      </w:r>
+      </w:pPr>
     </w:p>
     <w:p>
       <w:pPr>
@@ -4033,10 +4364,38 @@
           <w:b/>
           <w:bCs/>
           <w:color w:val="auto"/>
-          <w:sz w:val="28"/>
-          <w:szCs w:val="28"/>
-        </w:rPr>
-      </w:pPr>
+          <w:szCs w:val="24"/>
+        </w:rPr>
+      </w:pPr>
+      <w:r>
+        <w:rPr>
+          <w:b/>
+          <w:bCs/>
+          <w:color w:val="auto"/>
+          <w:szCs w:val="24"/>
+        </w:rPr>
+        <w:t>Outra coisa extremamente importante para a validação de cadastro e login é diferente da tradiconal também justamente porque todas as informações são upadas para a nuvem</w:t>
+      </w:r>
+    </w:p>
+    <w:p>
+      <w:pPr>
+        <w:ind w:left="0"/>
+        <w:rPr>
+          <w:b/>
+          <w:bCs/>
+          <w:color w:val="auto"/>
+          <w:szCs w:val="24"/>
+        </w:rPr>
+      </w:pPr>
+      <w:r>
+        <w:rPr>
+          <w:b/>
+          <w:bCs/>
+          <w:color w:val="auto"/>
+          <w:szCs w:val="24"/>
+        </w:rPr>
+        <w:t>Validação cadastro:</w:t>
+      </w:r>
     </w:p>
     <w:p>
       <w:pPr>
@@ -4157,14 +4516,51 @@
           <w:szCs w:val="28"/>
         </w:rPr>
       </w:pPr>
-      <w:bookmarkStart w:id="0" w:name="_GoBack"/>
-      <w:r>
+    </w:p>
+    <w:p>
+      <w:pPr>
+        <w:ind w:left="0"/>
         <w:rPr>
           <w:b/>
           <w:bCs/>
           <w:color w:val="auto"/>
           <w:sz w:val="28"/>
           <w:szCs w:val="28"/>
+        </w:rPr>
+      </w:pPr>
+    </w:p>
+    <w:p>
+      <w:pPr>
+        <w:ind w:left="0"/>
+        <w:rPr>
+          <w:b/>
+          <w:bCs/>
+          <w:color w:val="auto"/>
+          <w:sz w:val="28"/>
+          <w:szCs w:val="28"/>
+        </w:rPr>
+      </w:pPr>
+    </w:p>
+    <w:p>
+      <w:pPr>
+        <w:ind w:left="0"/>
+        <w:rPr>
+          <w:b/>
+          <w:bCs/>
+          <w:color w:val="auto"/>
+          <w:sz w:val="28"/>
+          <w:szCs w:val="28"/>
+        </w:rPr>
+      </w:pPr>
+      <w:r>
+        <w:rPr>
+          <w:b/>
+          <w:bCs/>
+          <w:noProof/>
+          <w:color w:val="auto"/>
+          <w:sz w:val="28"/>
+          <w:szCs w:val="28"/>
+          <w:lang w:val="pt-BR" w:eastAsia="pt-BR"/>
         </w:rPr>
         <w:lastRenderedPageBreak/>
         <w:drawing>
@@ -4191,7 +4587,7 @@
                     <pic:cNvPicPr/>
                   </pic:nvPicPr>
                   <pic:blipFill>
-                    <a:blip r:embed="rId36">
+                    <a:blip r:embed="rId39">
                       <a:extLst>
                         <a:ext uri="{28A0092B-C50C-407E-A947-70E740481C1C}">
                           <a14:useLocalDpi xmlns:a14="http://schemas.microsoft.com/office/drawing/2010/main" val="0"/>
@@ -4223,42 +4619,10 @@
           </wp:anchor>
         </w:drawing>
       </w:r>
-      <w:bookmarkEnd w:id="0"/>
-    </w:p>
-    <w:p>
-      <w:pPr>
-        <w:rPr>
-          <w:sz w:val="28"/>
-          <w:szCs w:val="28"/>
-        </w:rPr>
-      </w:pPr>
-    </w:p>
-    <w:p>
-      <w:pPr>
-        <w:rPr>
-          <w:sz w:val="28"/>
-          <w:szCs w:val="28"/>
-        </w:rPr>
-      </w:pPr>
-    </w:p>
-    <w:p>
-      <w:pPr>
-        <w:rPr>
-          <w:sz w:val="28"/>
-          <w:szCs w:val="28"/>
-        </w:rPr>
-      </w:pPr>
-    </w:p>
-    <w:p>
-      <w:pPr>
-        <w:rPr>
-          <w:sz w:val="28"/>
-          <w:szCs w:val="28"/>
-        </w:rPr>
-      </w:pPr>
-    </w:p>
-    <w:p>
-      <w:pPr>
+    </w:p>
+    <w:p>
+      <w:pPr>
+        <w:ind w:left="0"/>
         <w:rPr>
           <w:sz w:val="28"/>
           <w:szCs w:val="28"/>
@@ -4422,8 +4786,10 @@
       </w:pPr>
       <w:r>
         <w:rPr>
+          <w:noProof/>
           <w:sz w:val="28"/>
           <w:szCs w:val="28"/>
+          <w:lang w:val="pt-BR" w:eastAsia="pt-BR"/>
         </w:rPr>
         <w:drawing>
           <wp:anchor distT="0" distB="0" distL="114300" distR="114300" simplePos="0" relativeHeight="251670528" behindDoc="0" locked="0" layoutInCell="1" allowOverlap="1" wp14:anchorId="3CE289C9">
@@ -4449,7 +4815,7 @@
                     <pic:cNvPicPr/>
                   </pic:nvPicPr>
                   <pic:blipFill>
-                    <a:blip r:embed="rId37">
+                    <a:blip r:embed="rId40">
                       <a:extLst>
                         <a:ext uri="{28A0092B-C50C-407E-A947-70E740481C1C}">
                           <a14:useLocalDpi xmlns:a14="http://schemas.microsoft.com/office/drawing/2010/main" val="0"/>
@@ -4562,7 +4928,7 @@
       </w:pPr>
     </w:p>
     <w:sectPr>
-      <w:headerReference w:type="default" r:id="rId38"/>
+      <w:headerReference w:type="default" r:id="rId41"/>
       <w:pgSz w:w="11906" w:h="16838" w:code="9"/>
       <w:pgMar w:top="720" w:right="720" w:bottom="720" w:left="720" w:header="720" w:footer="720" w:gutter="0"/>
       <w:cols w:space="720"/>
@@ -4573,7 +4939,7 @@
 </file>
 
 <file path=word/endnotes.xml><?xml version="1.0" encoding="utf-8"?>
-<w:endnotes xmlns:wpc="http://schemas.microsoft.com/office/word/2010/wordprocessingCanvas" xmlns:cx="http://schemas.microsoft.com/office/drawing/2014/chartex" xmlns:cx1="http://schemas.microsoft.com/office/drawing/2015/9/8/chartex" xmlns:cx2="http://schemas.microsoft.com/office/drawing/2015/10/21/chartex" xmlns:cx3="http://schemas.microsoft.com/office/drawing/2016/5/9/chartex" xmlns:cx4="http://schemas.microsoft.com/office/drawing/2016/5/10/chartex" xmlns:cx5="http://schemas.microsoft.com/office/drawing/2016/5/11/chartex" xmlns:cx6="http://schemas.microsoft.com/office/drawing/2016/5/12/chartex" xmlns:cx7="http://schemas.microsoft.com/office/drawing/2016/5/13/chartex" xmlns:cx8="http://schemas.microsoft.com/office/drawing/2016/5/14/chartex" xmlns:mc="http://schemas.openxmlformats.org/markup-compatibility/2006" xmlns:aink="http://schemas.microsoft.com/office/drawing/2016/ink" xmlns:am3d="http://schemas.microsoft.com/office/drawing/2017/model3d" xmlns:o="urn:schemas-microsoft-com:office:office" xmlns:r="http://schemas.openxmlformats.org/officeDocument/2006/relationships" xmlns:m="http://schemas.openxmlformats.org/officeDocument/2006/math" xmlns:v="urn:schemas-microsoft-com:vml" xmlns:wp14="http://schemas.microsoft.com/office/word/2010/wordprocessingDrawing" xmlns:wp="http://schemas.openxmlformats.org/drawingml/2006/wordprocessingDrawing" xmlns:w10="urn:schemas-microsoft-com:office:word" xmlns:w="http://schemas.openxmlformats.org/wordprocessingml/2006/main" xmlns:w14="http://schemas.microsoft.com/office/word/2010/wordml" xmlns:w15="http://schemas.microsoft.com/office/word/2012/wordml" xmlns:w16cid="http://schemas.microsoft.com/office/word/2016/wordml/cid" xmlns:w16se="http://schemas.microsoft.com/office/word/2015/wordml/symex" xmlns:wpg="http://schemas.microsoft.com/office/word/2010/wordprocessingGroup" xmlns:wpi="http://schemas.microsoft.com/office/word/2010/wordprocessingInk" xmlns:wne="http://schemas.microsoft.com/office/word/2006/wordml" xmlns:wps="http://schemas.microsoft.com/office/word/2010/wordprocessingShape" mc:Ignorable="w14 w15 w16se w16cid wp14">
+<w:endnotes xmlns:wpc="http://schemas.microsoft.com/office/word/2010/wordprocessingCanvas" xmlns:cx="http://schemas.microsoft.com/office/drawing/2014/chartex" xmlns:mc="http://schemas.openxmlformats.org/markup-compatibility/2006" xmlns:o="urn:schemas-microsoft-com:office:office" xmlns:r="http://schemas.openxmlformats.org/officeDocument/2006/relationships" xmlns:m="http://schemas.openxmlformats.org/officeDocument/2006/math" xmlns:v="urn:schemas-microsoft-com:vml" xmlns:wp14="http://schemas.microsoft.com/office/word/2010/wordprocessingDrawing" xmlns:wp="http://schemas.openxmlformats.org/drawingml/2006/wordprocessingDrawing" xmlns:w10="urn:schemas-microsoft-com:office:word" xmlns:w="http://schemas.openxmlformats.org/wordprocessingml/2006/main" xmlns:w14="http://schemas.microsoft.com/office/word/2010/wordml" xmlns:w15="http://schemas.microsoft.com/office/word/2012/wordml" xmlns:w16se="http://schemas.microsoft.com/office/word/2015/wordml/symex" xmlns:wpg="http://schemas.microsoft.com/office/word/2010/wordprocessingGroup" xmlns:wpi="http://schemas.microsoft.com/office/word/2010/wordprocessingInk" xmlns:wne="http://schemas.microsoft.com/office/word/2006/wordml" xmlns:wps="http://schemas.microsoft.com/office/word/2010/wordprocessingShape" mc:Ignorable="w14 w15 w16se wp14">
   <w:endnote w:type="separator" w:id="-1">
     <w:p>
       <w:pPr>
@@ -4598,7 +4964,7 @@
 </file>
 
 <file path=word/footnotes.xml><?xml version="1.0" encoding="utf-8"?>
-<w:footnotes xmlns:wpc="http://schemas.microsoft.com/office/word/2010/wordprocessingCanvas" xmlns:cx="http://schemas.microsoft.com/office/drawing/2014/chartex" xmlns:cx1="http://schemas.microsoft.com/office/drawing/2015/9/8/chartex" xmlns:cx2="http://schemas.microsoft.com/office/drawing/2015/10/21/chartex" xmlns:cx3="http://schemas.microsoft.com/office/drawing/2016/5/9/chartex" xmlns:cx4="http://schemas.microsoft.com/office/drawing/2016/5/10/chartex" xmlns:cx5="http://schemas.microsoft.com/office/drawing/2016/5/11/chartex" xmlns:cx6="http://schemas.microsoft.com/office/drawing/2016/5/12/chartex" xmlns:cx7="http://schemas.microsoft.com/office/drawing/2016/5/13/chartex" xmlns:cx8="http://schemas.microsoft.com/office/drawing/2016/5/14/chartex" xmlns:mc="http://schemas.openxmlformats.org/markup-compatibility/2006" xmlns:aink="http://schemas.microsoft.com/office/drawing/2016/ink" xmlns:am3d="http://schemas.microsoft.com/office/drawing/2017/model3d" xmlns:o="urn:schemas-microsoft-com:office:office" xmlns:r="http://schemas.openxmlformats.org/officeDocument/2006/relationships" xmlns:m="http://schemas.openxmlformats.org/officeDocument/2006/math" xmlns:v="urn:schemas-microsoft-com:vml" xmlns:wp14="http://schemas.microsoft.com/office/word/2010/wordprocessingDrawing" xmlns:wp="http://schemas.openxmlformats.org/drawingml/2006/wordprocessingDrawing" xmlns:w10="urn:schemas-microsoft-com:office:word" xmlns:w="http://schemas.openxmlformats.org/wordprocessingml/2006/main" xmlns:w14="http://schemas.microsoft.com/office/word/2010/wordml" xmlns:w15="http://schemas.microsoft.com/office/word/2012/wordml" xmlns:w16cid="http://schemas.microsoft.com/office/word/2016/wordml/cid" xmlns:w16se="http://schemas.microsoft.com/office/word/2015/wordml/symex" xmlns:wpg="http://schemas.microsoft.com/office/word/2010/wordprocessingGroup" xmlns:wpi="http://schemas.microsoft.com/office/word/2010/wordprocessingInk" xmlns:wne="http://schemas.microsoft.com/office/word/2006/wordml" xmlns:wps="http://schemas.microsoft.com/office/word/2010/wordprocessingShape" mc:Ignorable="w14 w15 w16se w16cid wp14">
+<w:footnotes xmlns:wpc="http://schemas.microsoft.com/office/word/2010/wordprocessingCanvas" xmlns:cx="http://schemas.microsoft.com/office/drawing/2014/chartex" xmlns:mc="http://schemas.openxmlformats.org/markup-compatibility/2006" xmlns:o="urn:schemas-microsoft-com:office:office" xmlns:r="http://schemas.openxmlformats.org/officeDocument/2006/relationships" xmlns:m="http://schemas.openxmlformats.org/officeDocument/2006/math" xmlns:v="urn:schemas-microsoft-com:vml" xmlns:wp14="http://schemas.microsoft.com/office/word/2010/wordprocessingDrawing" xmlns:wp="http://schemas.openxmlformats.org/drawingml/2006/wordprocessingDrawing" xmlns:w10="urn:schemas-microsoft-com:office:word" xmlns:w="http://schemas.openxmlformats.org/wordprocessingml/2006/main" xmlns:w14="http://schemas.microsoft.com/office/word/2010/wordml" xmlns:w15="http://schemas.microsoft.com/office/word/2012/wordml" xmlns:w16se="http://schemas.microsoft.com/office/word/2015/wordml/symex" xmlns:wpg="http://schemas.microsoft.com/office/word/2010/wordprocessingGroup" xmlns:wpi="http://schemas.microsoft.com/office/word/2010/wordprocessingInk" xmlns:wne="http://schemas.microsoft.com/office/word/2006/wordml" xmlns:wps="http://schemas.microsoft.com/office/word/2010/wordprocessingShape" mc:Ignorable="w14 w15 w16se wp14">
   <w:footnote w:type="separator" w:id="-1">
     <w:p>
       <w:pPr>
@@ -4623,7 +4989,7 @@
 </file>
 
 <file path=word/header1.xml><?xml version="1.0" encoding="utf-8"?>
-<w:hdr xmlns:wpc="http://schemas.microsoft.com/office/word/2010/wordprocessingCanvas" xmlns:cx="http://schemas.microsoft.com/office/drawing/2014/chartex" xmlns:cx1="http://schemas.microsoft.com/office/drawing/2015/9/8/chartex" xmlns:cx2="http://schemas.microsoft.com/office/drawing/2015/10/21/chartex" xmlns:cx3="http://schemas.microsoft.com/office/drawing/2016/5/9/chartex" xmlns:cx4="http://schemas.microsoft.com/office/drawing/2016/5/10/chartex" xmlns:cx5="http://schemas.microsoft.com/office/drawing/2016/5/11/chartex" xmlns:cx6="http://schemas.microsoft.com/office/drawing/2016/5/12/chartex" xmlns:cx7="http://schemas.microsoft.com/office/drawing/2016/5/13/chartex" xmlns:cx8="http://schemas.microsoft.com/office/drawing/2016/5/14/chartex" xmlns:mc="http://schemas.openxmlformats.org/markup-compatibility/2006" xmlns:aink="http://schemas.microsoft.com/office/drawing/2016/ink" xmlns:am3d="http://schemas.microsoft.com/office/drawing/2017/model3d" xmlns:o="urn:schemas-microsoft-com:office:office" xmlns:r="http://schemas.openxmlformats.org/officeDocument/2006/relationships" xmlns:m="http://schemas.openxmlformats.org/officeDocument/2006/math" xmlns:v="urn:schemas-microsoft-com:vml" xmlns:wp14="http://schemas.microsoft.com/office/word/2010/wordprocessingDrawing" xmlns:wp="http://schemas.openxmlformats.org/drawingml/2006/wordprocessingDrawing" xmlns:w10="urn:schemas-microsoft-com:office:word" xmlns:w="http://schemas.openxmlformats.org/wordprocessingml/2006/main" xmlns:w14="http://schemas.microsoft.com/office/word/2010/wordml" xmlns:w15="http://schemas.microsoft.com/office/word/2012/wordml" xmlns:w16cid="http://schemas.microsoft.com/office/word/2016/wordml/cid" xmlns:w16se="http://schemas.microsoft.com/office/word/2015/wordml/symex" xmlns:wpg="http://schemas.microsoft.com/office/word/2010/wordprocessingGroup" xmlns:wpi="http://schemas.microsoft.com/office/word/2010/wordprocessingInk" xmlns:wne="http://schemas.microsoft.com/office/word/2006/wordml" xmlns:wps="http://schemas.microsoft.com/office/word/2010/wordprocessingShape" mc:Ignorable="w14 w15 w16se w16cid wp14">
+<w:hdr xmlns:wpc="http://schemas.microsoft.com/office/word/2010/wordprocessingCanvas" xmlns:cx="http://schemas.microsoft.com/office/drawing/2014/chartex" xmlns:mc="http://schemas.openxmlformats.org/markup-compatibility/2006" xmlns:o="urn:schemas-microsoft-com:office:office" xmlns:r="http://schemas.openxmlformats.org/officeDocument/2006/relationships" xmlns:m="http://schemas.openxmlformats.org/officeDocument/2006/math" xmlns:v="urn:schemas-microsoft-com:vml" xmlns:wp14="http://schemas.microsoft.com/office/word/2010/wordprocessingDrawing" xmlns:wp="http://schemas.openxmlformats.org/drawingml/2006/wordprocessingDrawing" xmlns:w10="urn:schemas-microsoft-com:office:word" xmlns:w="http://schemas.openxmlformats.org/wordprocessingml/2006/main" xmlns:w14="http://schemas.microsoft.com/office/word/2010/wordml" xmlns:w15="http://schemas.microsoft.com/office/word/2012/wordml" xmlns:w16se="http://schemas.microsoft.com/office/word/2015/wordml/symex" xmlns:wpg="http://schemas.microsoft.com/office/word/2010/wordprocessingGroup" xmlns:wpi="http://schemas.microsoft.com/office/word/2010/wordprocessingInk" xmlns:wne="http://schemas.microsoft.com/office/word/2006/wordml" xmlns:wps="http://schemas.microsoft.com/office/word/2010/wordprocessingShape" mc:Ignorable="w14 w15 w16se wp14">
   <w:p>
     <w:pPr>
       <w:pStyle w:val="Cabealho"/>
@@ -4631,7 +4997,7 @@
     <w:r>
       <w:rPr>
         <w:noProof/>
-        <w:lang w:val="pt-BR" w:bidi="pt-BR"/>
+        <w:lang w:val="pt-BR" w:eastAsia="pt-BR"/>
       </w:rPr>
       <mc:AlternateContent>
         <mc:Choice Requires="wpg">
@@ -5049,7 +5415,7 @@
             </wp:anchor>
           </w:drawing>
         </mc:Choice>
-        <mc:Fallback>
+        <mc:Fallback xmlns:w16cid="http://schemas.microsoft.com/office/word/2016/wordml/cid" xmlns:am3d="http://schemas.microsoft.com/office/drawing/2017/model3d" xmlns:aink="http://schemas.microsoft.com/office/drawing/2016/ink" xmlns:cx8="http://schemas.microsoft.com/office/drawing/2016/5/14/chartex" xmlns:cx7="http://schemas.microsoft.com/office/drawing/2016/5/13/chartex" xmlns:cx6="http://schemas.microsoft.com/office/drawing/2016/5/12/chartex" xmlns:cx5="http://schemas.microsoft.com/office/drawing/2016/5/11/chartex" xmlns:cx4="http://schemas.microsoft.com/office/drawing/2016/5/10/chartex" xmlns:cx3="http://schemas.microsoft.com/office/drawing/2016/5/9/chartex" xmlns:cx2="http://schemas.microsoft.com/office/drawing/2015/10/21/chartex" xmlns:cx1="http://schemas.microsoft.com/office/drawing/2015/9/8/chartex">
           <w:pict>
             <v:group w14:anchorId="5EAE482F" id="Elemento gráfico 17" o:spid="_x0000_s1026" alt="Formas de destaque curvas que coletivamente constroem o design do cabeçalho" style="position:absolute;margin-left:-36pt;margin-top:-36pt;width:649.5pt;height:238.6pt;z-index:-251657216;mso-width-relative:margin;mso-height-relative:margin" coordorigin="-71,-71" coordsize="60055,19240" o:gfxdata="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">
               <v:shape id="Forma Livre: Forma 20" o:spid="_x0000_s1027" style="position:absolute;left:21216;top:-71;width:38767;height:17620;visibility:visible;mso-wrap-style:square;v-text-anchor:middle" coordsize="3876675,1762125" o:gfxdata="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" path="m3869531,1359694v,,-489585,474345,-1509712,384810c1339691,1654969,936784,1180624,7144,1287304l7144,7144r3862387,l3869531,1359694xe" fillcolor="#009dd9 [3205]" stroked="f">
@@ -5080,7 +5446,7 @@
 </file>
 
 <file path=word/numbering.xml><?xml version="1.0" encoding="utf-8"?>
-<w:numbering xmlns:wpc="http://schemas.microsoft.com/office/word/2010/wordprocessingCanvas" xmlns:cx="http://schemas.microsoft.com/office/drawing/2014/chartex" xmlns:cx1="http://schemas.microsoft.com/office/drawing/2015/9/8/chartex" xmlns:cx2="http://schemas.microsoft.com/office/drawing/2015/10/21/chartex" xmlns:cx3="http://schemas.microsoft.com/office/drawing/2016/5/9/chartex" xmlns:cx4="http://schemas.microsoft.com/office/drawing/2016/5/10/chartex" xmlns:cx5="http://schemas.microsoft.com/office/drawing/2016/5/11/chartex" xmlns:cx6="http://schemas.microsoft.com/office/drawing/2016/5/12/chartex" xmlns:cx7="http://schemas.microsoft.com/office/drawing/2016/5/13/chartex" xmlns:cx8="http://schemas.microsoft.com/office/drawing/2016/5/14/chartex" xmlns:mc="http://schemas.openxmlformats.org/markup-compatibility/2006" xmlns:aink="http://schemas.microsoft.com/office/drawing/2016/ink" xmlns:am3d="http://schemas.microsoft.com/office/drawing/2017/model3d" xmlns:o="urn:schemas-microsoft-com:office:office" xmlns:r="http://schemas.openxmlformats.org/officeDocument/2006/relationships" xmlns:m="http://schemas.openxmlformats.org/officeDocument/2006/math" xmlns:v="urn:schemas-microsoft-com:vml" xmlns:wp14="http://schemas.microsoft.com/office/word/2010/wordprocessingDrawing" xmlns:wp="http://schemas.openxmlformats.org/drawingml/2006/wordprocessingDrawing" xmlns:w10="urn:schemas-microsoft-com:office:word" xmlns:w="http://schemas.openxmlformats.org/wordprocessingml/2006/main" xmlns:w14="http://schemas.microsoft.com/office/word/2010/wordml" xmlns:w15="http://schemas.microsoft.com/office/word/2012/wordml" xmlns:w16cid="http://schemas.microsoft.com/office/word/2016/wordml/cid" xmlns:w16se="http://schemas.microsoft.com/office/word/2015/wordml/symex" xmlns:wpg="http://schemas.microsoft.com/office/word/2010/wordprocessingGroup" xmlns:wpi="http://schemas.microsoft.com/office/word/2010/wordprocessingInk" xmlns:wne="http://schemas.microsoft.com/office/word/2006/wordml" xmlns:wps="http://schemas.microsoft.com/office/word/2010/wordprocessingShape" mc:Ignorable="w14 w15 w16se w16cid wp14">
+<w:numbering xmlns:wpc="http://schemas.microsoft.com/office/word/2010/wordprocessingCanvas" xmlns:cx="http://schemas.microsoft.com/office/drawing/2014/chartex" xmlns:mc="http://schemas.openxmlformats.org/markup-compatibility/2006" xmlns:o="urn:schemas-microsoft-com:office:office" xmlns:r="http://schemas.openxmlformats.org/officeDocument/2006/relationships" xmlns:m="http://schemas.openxmlformats.org/officeDocument/2006/math" xmlns:v="urn:schemas-microsoft-com:vml" xmlns:wp14="http://schemas.microsoft.com/office/word/2010/wordprocessingDrawing" xmlns:wp="http://schemas.openxmlformats.org/drawingml/2006/wordprocessingDrawing" xmlns:w10="urn:schemas-microsoft-com:office:word" xmlns:w="http://schemas.openxmlformats.org/wordprocessingml/2006/main" xmlns:w14="http://schemas.microsoft.com/office/word/2010/wordml" xmlns:w15="http://schemas.microsoft.com/office/word/2012/wordml" xmlns:w16se="http://schemas.microsoft.com/office/word/2015/wordml/symex" xmlns:wpg="http://schemas.microsoft.com/office/word/2010/wordprocessingGroup" xmlns:wpi="http://schemas.microsoft.com/office/word/2010/wordprocessingInk" xmlns:wne="http://schemas.microsoft.com/office/word/2006/wordml" xmlns:wps="http://schemas.microsoft.com/office/word/2010/wordprocessingShape" mc:Ignorable="w14 w15 w16se wp14">
   <w:abstractNum w:abstractNumId="0" w15:restartNumberingAfterBreak="0">
     <w:nsid w:val="1E4505D8"/>
     <w:multiLevelType w:val="hybridMultilevel"/>
@@ -5201,7 +5567,7 @@
 </file>
 
 <file path=word/styles.xml><?xml version="1.0" encoding="utf-8"?>
-<w:styles xmlns:mc="http://schemas.openxmlformats.org/markup-compatibility/2006" xmlns:r="http://schemas.openxmlformats.org/officeDocument/2006/relationships" xmlns:w="http://schemas.openxmlformats.org/wordprocessingml/2006/main" xmlns:w14="http://schemas.microsoft.com/office/word/2010/wordml" xmlns:w15="http://schemas.microsoft.com/office/word/2012/wordml" xmlns:w16cid="http://schemas.microsoft.com/office/word/2016/wordml/cid" xmlns:w16se="http://schemas.microsoft.com/office/word/2015/wordml/symex" mc:Ignorable="w14 w15 w16se w16cid">
+<w:styles xmlns:mc="http://schemas.openxmlformats.org/markup-compatibility/2006" xmlns:r="http://schemas.openxmlformats.org/officeDocument/2006/relationships" xmlns:w="http://schemas.openxmlformats.org/wordprocessingml/2006/main" xmlns:w14="http://schemas.microsoft.com/office/word/2010/wordml" xmlns:w15="http://schemas.microsoft.com/office/word/2012/wordml" xmlns:w16se="http://schemas.microsoft.com/office/word/2015/wordml/symex" mc:Ignorable="w14 w15 w16se">
   <w:docDefaults>
     <w:rPrDefault>
       <w:rPr>
@@ -5213,7 +5579,7 @@
     </w:rPrDefault>
     <w:pPrDefault/>
   </w:docDefaults>
-  <w:latentStyles w:defLockedState="0" w:defUIPriority="99" w:defSemiHidden="0" w:defUnhideWhenUsed="0" w:defQFormat="0" w:count="376">
+  <w:latentStyles w:defLockedState="0" w:defUIPriority="99" w:defSemiHidden="0" w:defUnhideWhenUsed="0" w:defQFormat="0" w:count="371">
     <w:lsdException w:name="Normal" w:uiPriority="0" w:qFormat="1"/>
     <w:lsdException w:name="heading 1" w:uiPriority="8" w:qFormat="1"/>
     <w:lsdException w:name="heading 2" w:semiHidden="1" w:uiPriority="9" w:unhideWhenUsed="1" w:qFormat="1"/>
@@ -5585,11 +5951,6 @@
     <w:lsdException w:name="List Table 5 Dark Accent 6" w:uiPriority="50"/>
     <w:lsdException w:name="List Table 6 Colorful Accent 6" w:uiPriority="51"/>
     <w:lsdException w:name="List Table 7 Colorful Accent 6" w:uiPriority="52"/>
-    <w:lsdException w:name="Mention" w:semiHidden="1" w:unhideWhenUsed="1"/>
-    <w:lsdException w:name="Smart Hyperlink" w:semiHidden="1" w:unhideWhenUsed="1"/>
-    <w:lsdException w:name="Hashtag" w:semiHidden="1" w:unhideWhenUsed="1"/>
-    <w:lsdException w:name="Unresolved Mention" w:semiHidden="1" w:unhideWhenUsed="1"/>
-    <w:lsdException w:name="Smart Link" w:semiHidden="1" w:unhideWhenUsed="1"/>
   </w:latentStyles>
   <w:style w:type="paragraph" w:default="1" w:styleId="Normal">
     <w:name w:val="Normal"/>
@@ -6213,6 +6574,15 @@
 </file>
 
 <file path=customXml/item1.xml><?xml version="1.0" encoding="utf-8"?>
+<p:properties xmlns:p="http://schemas.microsoft.com/office/2006/metadata/properties" xmlns:xsi="http://www.w3.org/2001/XMLSchema-instance" xmlns:pc="http://schemas.microsoft.com/office/infopath/2007/PartnerControls">
+  <documentManagement>
+    <Status xmlns="71af3243-3dd4-4a8d-8c0d-dd76da1f02a5">Not started</Status>
+    <MediaServiceKeyPoints xmlns="71af3243-3dd4-4a8d-8c0d-dd76da1f02a5" xsi:nil="true"/>
+  </documentManagement>
+</p:properties>
+</file>
+
+<file path=customXml/item2.xml><?xml version="1.0" encoding="utf-8"?>
 <ct:contentTypeSchema xmlns:ct="http://schemas.microsoft.com/office/2006/metadata/contentType" xmlns:ma="http://schemas.microsoft.com/office/2006/metadata/properties/metaAttributes" ct:_="" ma:_="" ma:contentTypeName="Document" ma:contentTypeID="0x01010079F111ED35F8CC479449609E8A0923A6" ma:contentTypeVersion="12" ma:contentTypeDescription="Create a new document." ma:contentTypeScope="" ma:versionID="a8a52e8c320b9a064ae3583ae3861c92">
   <xsd:schema xmlns:xsd="http://www.w3.org/2001/XMLSchema" xmlns:xs="http://www.w3.org/2001/XMLSchema" xmlns:p="http://schemas.microsoft.com/office/2006/metadata/properties" xmlns:ns2="71af3243-3dd4-4a8d-8c0d-dd76da1f02a5" xmlns:ns3="16c05727-aa75-4e4a-9b5f-8a80a1165891" targetNamespace="http://schemas.microsoft.com/office/2006/metadata/properties" ma:root="true" ma:fieldsID="88020cb39231a0945110f9cd888b521a" ns2:_="" ns3:_="">
     <xsd:import namespace="71af3243-3dd4-4a8d-8c0d-dd76da1f02a5"/>
@@ -6433,15 +6803,6 @@
 </ct:contentTypeSchema>
 </file>
 
-<file path=customXml/item2.xml><?xml version="1.0" encoding="utf-8"?>
-<p:properties xmlns:p="http://schemas.microsoft.com/office/2006/metadata/properties" xmlns:xsi="http://www.w3.org/2001/XMLSchema-instance" xmlns:pc="http://schemas.microsoft.com/office/infopath/2007/PartnerControls">
-  <documentManagement>
-    <Status xmlns="71af3243-3dd4-4a8d-8c0d-dd76da1f02a5">Not started</Status>
-    <MediaServiceKeyPoints xmlns="71af3243-3dd4-4a8d-8c0d-dd76da1f02a5" xsi:nil="true"/>
-  </documentManagement>
-</p:properties>
-</file>
-
 <file path=customXml/item3.xml><?xml version="1.0" encoding="utf-8"?>
 <?mso-contentType ?>
 <FormTemplates xmlns="http://schemas.microsoft.com/sharepoint/v3/contenttype/forms">
@@ -6451,7 +6812,21 @@
 </FormTemplates>
 </file>
 
+<file path=customXml/item4.xml><?xml version="1.0" encoding="utf-8"?>
+<b:Sources xmlns:b="http://schemas.openxmlformats.org/officeDocument/2006/bibliography" xmlns="http://schemas.openxmlformats.org/officeDocument/2006/bibliography" SelectedStyle="\APASixthEditionOfficeOnline.xsl" StyleName="APA" Version="6"/>
+</file>
+
 <file path=customXml/itemProps1.xml><?xml version="1.0" encoding="utf-8"?>
+<ds:datastoreItem xmlns:ds="http://schemas.openxmlformats.org/officeDocument/2006/customXml" ds:itemID="{D072AD07-53A3-41FC-A530-2744C14395A4}">
+  <ds:schemaRefs>
+    <ds:schemaRef ds:uri="http://schemas.microsoft.com/office/2006/metadata/properties"/>
+    <ds:schemaRef ds:uri="http://schemas.microsoft.com/office/infopath/2007/PartnerControls"/>
+    <ds:schemaRef ds:uri="71af3243-3dd4-4a8d-8c0d-dd76da1f02a5"/>
+  </ds:schemaRefs>
+</ds:datastoreItem>
+</file>
+
+<file path=customXml/itemProps2.xml><?xml version="1.0" encoding="utf-8"?>
 <ds:datastoreItem xmlns:ds="http://schemas.openxmlformats.org/officeDocument/2006/customXml" ds:itemID="{62D5B660-4932-4A22-8C59-4E5235DA80D7}">
   <ds:schemaRefs>
     <ds:schemaRef ds:uri="http://schemas.microsoft.com/office/2006/metadata/contentType"/>
@@ -6470,20 +6845,18 @@
 </ds:datastoreItem>
 </file>
 
-<file path=customXml/itemProps2.xml><?xml version="1.0" encoding="utf-8"?>
-<ds:datastoreItem xmlns:ds="http://schemas.openxmlformats.org/officeDocument/2006/customXml" ds:itemID="{D072AD07-53A3-41FC-A530-2744C14395A4}">
-  <ds:schemaRefs>
-    <ds:schemaRef ds:uri="http://schemas.microsoft.com/office/2006/metadata/properties"/>
-    <ds:schemaRef ds:uri="http://schemas.microsoft.com/office/infopath/2007/PartnerControls"/>
-    <ds:schemaRef ds:uri="71af3243-3dd4-4a8d-8c0d-dd76da1f02a5"/>
-  </ds:schemaRefs>
-</ds:datastoreItem>
-</file>
-
 <file path=customXml/itemProps3.xml><?xml version="1.0" encoding="utf-8"?>
 <ds:datastoreItem xmlns:ds="http://schemas.openxmlformats.org/officeDocument/2006/customXml" ds:itemID="{EA04023A-A2A1-445E-8B7C-04FB2DBA5906}">
   <ds:schemaRefs>
     <ds:schemaRef ds:uri="http://schemas.microsoft.com/sharepoint/v3/contenttype/forms"/>
   </ds:schemaRefs>
 </ds:datastoreItem>
+</file>
+
+<file path=customXml/itemProps4.xml><?xml version="1.0" encoding="utf-8"?>
+<ds:datastoreItem xmlns:ds="http://schemas.openxmlformats.org/officeDocument/2006/customXml" ds:itemID="{2453C35B-31E9-4A54-A462-AF1651413557}">
+  <ds:schemaRefs>
+    <ds:schemaRef ds:uri="http://schemas.openxmlformats.org/officeDocument/2006/bibliography"/>
+  </ds:schemaRefs>
+</ds:datastoreItem>
 </file>
</xml_diff>